<commit_message>
almost completed admin and teacher , working on student appearing for exam
</commit_message>
<xml_diff>
--- a/MVC/Jinay Shah - QuestionPaper & AnswerManagement System/Question_Paper_and_Answer_Management_system.docx
+++ b/MVC/Jinay Shah - QuestionPaper & AnswerManagement System/Question_Paper_and_Answer_Management_system.docx
@@ -366,18 +366,18 @@
           <w:spacing w:val="0"/>
           <w:position w:val="0"/>
           <w:sz w:val="22"/>
-          <w:shd w:fill="auto" w:val="clear"/>
-        </w:rPr>
-      </w:pPr>
-      <w:r>
-        <w:rPr>
-          <w:rFonts w:ascii="Calibri" w:hAnsi="Calibri" w:cs="Calibri" w:eastAsia="Calibri"/>
-          <w:b/>
-          <w:color w:val="auto"/>
-          <w:spacing w:val="0"/>
-          <w:position w:val="0"/>
-          <w:sz w:val="22"/>
-          <w:shd w:fill="auto" w:val="clear"/>
+          <w:shd w:fill="FFFF00" w:val="clear"/>
+        </w:rPr>
+      </w:pPr>
+      <w:r>
+        <w:rPr>
+          <w:rFonts w:ascii="Calibri" w:hAnsi="Calibri" w:cs="Calibri" w:eastAsia="Calibri"/>
+          <w:b/>
+          <w:color w:val="auto"/>
+          <w:spacing w:val="0"/>
+          <w:position w:val="0"/>
+          <w:sz w:val="22"/>
+          <w:shd w:fill="FFFF00" w:val="clear"/>
         </w:rPr>
         <w:t xml:space="preserve">User Roles and Permissions:</w:t>
       </w:r>
@@ -393,32 +393,32 @@
           <w:spacing w:val="0"/>
           <w:position w:val="0"/>
           <w:sz w:val="22"/>
-          <w:shd w:fill="auto" w:val="clear"/>
-        </w:rPr>
-      </w:pPr>
-    </w:p>
-    <w:p>
-      <w:pPr>
-        <w:spacing w:before="0" w:after="0" w:line="240"/>
-        <w:ind w:right="0" w:left="720" w:firstLine="0"/>
-        <w:jc w:val="left"/>
-        <w:rPr>
-          <w:rFonts w:ascii="Calibri" w:hAnsi="Calibri" w:cs="Calibri" w:eastAsia="Calibri"/>
-          <w:color w:val="auto"/>
-          <w:spacing w:val="0"/>
-          <w:position w:val="0"/>
-          <w:sz w:val="22"/>
-          <w:shd w:fill="auto" w:val="clear"/>
-        </w:rPr>
-      </w:pPr>
-      <w:r>
-        <w:rPr>
-          <w:rFonts w:ascii="Calibri" w:hAnsi="Calibri" w:cs="Calibri" w:eastAsia="Calibri"/>
-          <w:color w:val="auto"/>
-          <w:spacing w:val="0"/>
-          <w:position w:val="0"/>
-          <w:sz w:val="22"/>
-          <w:shd w:fill="auto" w:val="clear"/>
+          <w:shd w:fill="FFFF00" w:val="clear"/>
+        </w:rPr>
+      </w:pPr>
+    </w:p>
+    <w:p>
+      <w:pPr>
+        <w:spacing w:before="0" w:after="0" w:line="240"/>
+        <w:ind w:right="0" w:left="720" w:firstLine="0"/>
+        <w:jc w:val="left"/>
+        <w:rPr>
+          <w:rFonts w:ascii="Calibri" w:hAnsi="Calibri" w:cs="Calibri" w:eastAsia="Calibri"/>
+          <w:color w:val="auto"/>
+          <w:spacing w:val="0"/>
+          <w:position w:val="0"/>
+          <w:sz w:val="22"/>
+          <w:shd w:fill="FFFF00" w:val="clear"/>
+        </w:rPr>
+      </w:pPr>
+      <w:r>
+        <w:rPr>
+          <w:rFonts w:ascii="Calibri" w:hAnsi="Calibri" w:cs="Calibri" w:eastAsia="Calibri"/>
+          <w:color w:val="auto"/>
+          <w:spacing w:val="0"/>
+          <w:position w:val="0"/>
+          <w:sz w:val="22"/>
+          <w:shd w:fill="FFFF00" w:val="clear"/>
         </w:rPr>
         <w:t xml:space="preserve">Identify different user types (e.g., admin, teacher, student).</w:t>
       </w:r>
@@ -434,17 +434,17 @@
           <w:spacing w:val="0"/>
           <w:position w:val="0"/>
           <w:sz w:val="22"/>
-          <w:shd w:fill="auto" w:val="clear"/>
-        </w:rPr>
-      </w:pPr>
-      <w:r>
-        <w:rPr>
-          <w:rFonts w:ascii="Calibri" w:hAnsi="Calibri" w:cs="Calibri" w:eastAsia="Calibri"/>
-          <w:color w:val="auto"/>
-          <w:spacing w:val="0"/>
-          <w:position w:val="0"/>
-          <w:sz w:val="22"/>
-          <w:shd w:fill="auto" w:val="clear"/>
+          <w:shd w:fill="FFFF00" w:val="clear"/>
+        </w:rPr>
+      </w:pPr>
+      <w:r>
+        <w:rPr>
+          <w:rFonts w:ascii="Calibri" w:hAnsi="Calibri" w:cs="Calibri" w:eastAsia="Calibri"/>
+          <w:color w:val="auto"/>
+          <w:spacing w:val="0"/>
+          <w:position w:val="0"/>
+          <w:sz w:val="22"/>
+          <w:shd w:fill="FFFF00" w:val="clear"/>
         </w:rPr>
         <w:t xml:space="preserve">Assign specific permissions to each user type (e.g., admin can create, edit, and delete question papers, while teachers can only create question papers, students can only view).</w:t>
       </w:r>
@@ -476,18 +476,18 @@
           <w:spacing w:val="0"/>
           <w:position w:val="0"/>
           <w:sz w:val="22"/>
-          <w:shd w:fill="auto" w:val="clear"/>
-        </w:rPr>
-      </w:pPr>
-      <w:r>
-        <w:rPr>
-          <w:rFonts w:ascii="Calibri" w:hAnsi="Calibri" w:cs="Calibri" w:eastAsia="Calibri"/>
-          <w:b/>
-          <w:color w:val="auto"/>
-          <w:spacing w:val="0"/>
-          <w:position w:val="0"/>
-          <w:sz w:val="22"/>
-          <w:shd w:fill="auto" w:val="clear"/>
+          <w:shd w:fill="FFFF00" w:val="clear"/>
+        </w:rPr>
+      </w:pPr>
+      <w:r>
+        <w:rPr>
+          <w:rFonts w:ascii="Calibri" w:hAnsi="Calibri" w:cs="Calibri" w:eastAsia="Calibri"/>
+          <w:b/>
+          <w:color w:val="auto"/>
+          <w:spacing w:val="0"/>
+          <w:position w:val="0"/>
+          <w:sz w:val="22"/>
+          <w:shd w:fill="FFFF00" w:val="clear"/>
         </w:rPr>
         <w:t xml:space="preserve">Question Paper Creation:</w:t>
       </w:r>
@@ -503,32 +503,32 @@
           <w:spacing w:val="0"/>
           <w:position w:val="0"/>
           <w:sz w:val="22"/>
-          <w:shd w:fill="auto" w:val="clear"/>
-        </w:rPr>
-      </w:pPr>
-    </w:p>
-    <w:p>
-      <w:pPr>
-        <w:spacing w:before="0" w:after="0" w:line="240"/>
-        <w:ind w:right="0" w:left="720" w:firstLine="0"/>
-        <w:jc w:val="left"/>
-        <w:rPr>
-          <w:rFonts w:ascii="Calibri" w:hAnsi="Calibri" w:cs="Calibri" w:eastAsia="Calibri"/>
-          <w:color w:val="auto"/>
-          <w:spacing w:val="0"/>
-          <w:position w:val="0"/>
-          <w:sz w:val="22"/>
-          <w:shd w:fill="auto" w:val="clear"/>
-        </w:rPr>
-      </w:pPr>
-      <w:r>
-        <w:rPr>
-          <w:rFonts w:ascii="Calibri" w:hAnsi="Calibri" w:cs="Calibri" w:eastAsia="Calibri"/>
-          <w:color w:val="auto"/>
-          <w:spacing w:val="0"/>
-          <w:position w:val="0"/>
-          <w:sz w:val="22"/>
-          <w:shd w:fill="auto" w:val="clear"/>
+          <w:shd w:fill="FFFF00" w:val="clear"/>
+        </w:rPr>
+      </w:pPr>
+    </w:p>
+    <w:p>
+      <w:pPr>
+        <w:spacing w:before="0" w:after="0" w:line="240"/>
+        <w:ind w:right="0" w:left="720" w:firstLine="0"/>
+        <w:jc w:val="left"/>
+        <w:rPr>
+          <w:rFonts w:ascii="Calibri" w:hAnsi="Calibri" w:cs="Calibri" w:eastAsia="Calibri"/>
+          <w:color w:val="auto"/>
+          <w:spacing w:val="0"/>
+          <w:position w:val="0"/>
+          <w:sz w:val="22"/>
+          <w:shd w:fill="FFFF00" w:val="clear"/>
+        </w:rPr>
+      </w:pPr>
+      <w:r>
+        <w:rPr>
+          <w:rFonts w:ascii="Calibri" w:hAnsi="Calibri" w:cs="Calibri" w:eastAsia="Calibri"/>
+          <w:color w:val="auto"/>
+          <w:spacing w:val="0"/>
+          <w:position w:val="0"/>
+          <w:sz w:val="22"/>
+          <w:shd w:fill="FFFF00" w:val="clear"/>
         </w:rPr>
         <w:t xml:space="preserve">Create a UI for users to input questions, answers, and any other relevant details.</w:t>
       </w:r>
@@ -544,17 +544,17 @@
           <w:spacing w:val="0"/>
           <w:position w:val="0"/>
           <w:sz w:val="22"/>
-          <w:shd w:fill="auto" w:val="clear"/>
-        </w:rPr>
-      </w:pPr>
-      <w:r>
-        <w:rPr>
-          <w:rFonts w:ascii="Calibri" w:hAnsi="Calibri" w:cs="Calibri" w:eastAsia="Calibri"/>
-          <w:color w:val="auto"/>
-          <w:spacing w:val="0"/>
-          <w:position w:val="0"/>
-          <w:sz w:val="22"/>
-          <w:shd w:fill="auto" w:val="clear"/>
+          <w:shd w:fill="FFFF00" w:val="clear"/>
+        </w:rPr>
+      </w:pPr>
+      <w:r>
+        <w:rPr>
+          <w:rFonts w:ascii="Calibri" w:hAnsi="Calibri" w:cs="Calibri" w:eastAsia="Calibri"/>
+          <w:color w:val="auto"/>
+          <w:spacing w:val="0"/>
+          <w:position w:val="0"/>
+          <w:sz w:val="22"/>
+          <w:shd w:fill="FFFF00" w:val="clear"/>
         </w:rPr>
         <w:t xml:space="preserve">Design database tables to store question paper details, questions, answers, etc.</w:t>
       </w:r>
@@ -570,17 +570,17 @@
           <w:spacing w:val="0"/>
           <w:position w:val="0"/>
           <w:sz w:val="22"/>
-          <w:shd w:fill="auto" w:val="clear"/>
-        </w:rPr>
-      </w:pPr>
-      <w:r>
-        <w:rPr>
-          <w:rFonts w:ascii="Calibri" w:hAnsi="Calibri" w:cs="Calibri" w:eastAsia="Calibri"/>
-          <w:color w:val="auto"/>
-          <w:spacing w:val="0"/>
-          <w:position w:val="0"/>
-          <w:sz w:val="22"/>
-          <w:shd w:fill="auto" w:val="clear"/>
+          <w:shd w:fill="FFFF00" w:val="clear"/>
+        </w:rPr>
+      </w:pPr>
+      <w:r>
+        <w:rPr>
+          <w:rFonts w:ascii="Calibri" w:hAnsi="Calibri" w:cs="Calibri" w:eastAsia="Calibri"/>
+          <w:color w:val="auto"/>
+          <w:spacing w:val="0"/>
+          <w:position w:val="0"/>
+          <w:sz w:val="22"/>
+          <w:shd w:fill="FFFF00" w:val="clear"/>
         </w:rPr>
         <w:t xml:space="preserve">Implement logic to save question papers to the database.</w:t>
       </w:r>
@@ -612,18 +612,18 @@
           <w:spacing w:val="0"/>
           <w:position w:val="0"/>
           <w:sz w:val="22"/>
-          <w:shd w:fill="auto" w:val="clear"/>
-        </w:rPr>
-      </w:pPr>
-      <w:r>
-        <w:rPr>
-          <w:rFonts w:ascii="Calibri" w:hAnsi="Calibri" w:cs="Calibri" w:eastAsia="Calibri"/>
-          <w:b/>
-          <w:color w:val="auto"/>
-          <w:spacing w:val="0"/>
-          <w:position w:val="0"/>
-          <w:sz w:val="22"/>
-          <w:shd w:fill="auto" w:val="clear"/>
+          <w:shd w:fill="FFFF00" w:val="clear"/>
+        </w:rPr>
+      </w:pPr>
+      <w:r>
+        <w:rPr>
+          <w:rFonts w:ascii="Calibri" w:hAnsi="Calibri" w:cs="Calibri" w:eastAsia="Calibri"/>
+          <w:b/>
+          <w:color w:val="auto"/>
+          <w:spacing w:val="0"/>
+          <w:position w:val="0"/>
+          <w:sz w:val="22"/>
+          <w:shd w:fill="FFFF00" w:val="clear"/>
         </w:rPr>
         <w:t xml:space="preserve">Workflow Management:</w:t>
       </w:r>
@@ -639,32 +639,32 @@
           <w:spacing w:val="0"/>
           <w:position w:val="0"/>
           <w:sz w:val="22"/>
-          <w:shd w:fill="auto" w:val="clear"/>
-        </w:rPr>
-      </w:pPr>
-    </w:p>
-    <w:p>
-      <w:pPr>
-        <w:spacing w:before="0" w:after="0" w:line="240"/>
-        <w:ind w:right="0" w:left="720" w:firstLine="0"/>
-        <w:jc w:val="left"/>
-        <w:rPr>
-          <w:rFonts w:ascii="Calibri" w:hAnsi="Calibri" w:cs="Calibri" w:eastAsia="Calibri"/>
-          <w:color w:val="auto"/>
-          <w:spacing w:val="0"/>
-          <w:position w:val="0"/>
-          <w:sz w:val="22"/>
-          <w:shd w:fill="auto" w:val="clear"/>
-        </w:rPr>
-      </w:pPr>
-      <w:r>
-        <w:rPr>
-          <w:rFonts w:ascii="Calibri" w:hAnsi="Calibri" w:cs="Calibri" w:eastAsia="Calibri"/>
-          <w:color w:val="auto"/>
-          <w:spacing w:val="0"/>
-          <w:position w:val="0"/>
-          <w:sz w:val="22"/>
-          <w:shd w:fill="auto" w:val="clear"/>
+          <w:shd w:fill="FFFF00" w:val="clear"/>
+        </w:rPr>
+      </w:pPr>
+    </w:p>
+    <w:p>
+      <w:pPr>
+        <w:spacing w:before="0" w:after="0" w:line="240"/>
+        <w:ind w:right="0" w:left="720" w:firstLine="0"/>
+        <w:jc w:val="left"/>
+        <w:rPr>
+          <w:rFonts w:ascii="Calibri" w:hAnsi="Calibri" w:cs="Calibri" w:eastAsia="Calibri"/>
+          <w:color w:val="auto"/>
+          <w:spacing w:val="0"/>
+          <w:position w:val="0"/>
+          <w:sz w:val="22"/>
+          <w:shd w:fill="FFFF00" w:val="clear"/>
+        </w:rPr>
+      </w:pPr>
+      <w:r>
+        <w:rPr>
+          <w:rFonts w:ascii="Calibri" w:hAnsi="Calibri" w:cs="Calibri" w:eastAsia="Calibri"/>
+          <w:color w:val="auto"/>
+          <w:spacing w:val="0"/>
+          <w:position w:val="0"/>
+          <w:sz w:val="22"/>
+          <w:shd w:fill="FFFF00" w:val="clear"/>
         </w:rPr>
         <w:t xml:space="preserve">Define the workflow for question paper approval. This might include multiple levels of approval.</w:t>
       </w:r>
@@ -680,17 +680,17 @@
           <w:spacing w:val="0"/>
           <w:position w:val="0"/>
           <w:sz w:val="22"/>
-          <w:shd w:fill="auto" w:val="clear"/>
-        </w:rPr>
-      </w:pPr>
-      <w:r>
-        <w:rPr>
-          <w:rFonts w:ascii="Calibri" w:hAnsi="Calibri" w:cs="Calibri" w:eastAsia="Calibri"/>
-          <w:color w:val="auto"/>
-          <w:spacing w:val="0"/>
-          <w:position w:val="0"/>
-          <w:sz w:val="22"/>
-          <w:shd w:fill="auto" w:val="clear"/>
+          <w:shd w:fill="FFFF00" w:val="clear"/>
+        </w:rPr>
+      </w:pPr>
+      <w:r>
+        <w:rPr>
+          <w:rFonts w:ascii="Calibri" w:hAnsi="Calibri" w:cs="Calibri" w:eastAsia="Calibri"/>
+          <w:color w:val="auto"/>
+          <w:spacing w:val="0"/>
+          <w:position w:val="0"/>
+          <w:sz w:val="22"/>
+          <w:shd w:fill="FFFF00" w:val="clear"/>
         </w:rPr>
         <w:t xml:space="preserve">Implement logic to handle the workflow, including sending notifications to the appropriate users for approval.</w:t>
       </w:r>
@@ -722,18 +722,18 @@
           <w:spacing w:val="0"/>
           <w:position w:val="0"/>
           <w:sz w:val="22"/>
-          <w:shd w:fill="auto" w:val="clear"/>
-        </w:rPr>
-      </w:pPr>
-      <w:r>
-        <w:rPr>
-          <w:rFonts w:ascii="Calibri" w:hAnsi="Calibri" w:cs="Calibri" w:eastAsia="Calibri"/>
-          <w:b/>
-          <w:color w:val="auto"/>
-          <w:spacing w:val="0"/>
-          <w:position w:val="0"/>
-          <w:sz w:val="22"/>
-          <w:shd w:fill="auto" w:val="clear"/>
+          <w:shd w:fill="FFFF00" w:val="clear"/>
+        </w:rPr>
+      </w:pPr>
+      <w:r>
+        <w:rPr>
+          <w:rFonts w:ascii="Calibri" w:hAnsi="Calibri" w:cs="Calibri" w:eastAsia="Calibri"/>
+          <w:b/>
+          <w:color w:val="auto"/>
+          <w:spacing w:val="0"/>
+          <w:position w:val="0"/>
+          <w:sz w:val="22"/>
+          <w:shd w:fill="FFFF00" w:val="clear"/>
         </w:rPr>
         <w:t xml:space="preserve">Multilevel Approval:</w:t>
       </w:r>
@@ -749,32 +749,32 @@
           <w:spacing w:val="0"/>
           <w:position w:val="0"/>
           <w:sz w:val="22"/>
-          <w:shd w:fill="auto" w:val="clear"/>
-        </w:rPr>
-      </w:pPr>
-    </w:p>
-    <w:p>
-      <w:pPr>
-        <w:spacing w:before="0" w:after="0" w:line="240"/>
-        <w:ind w:right="0" w:left="720" w:firstLine="0"/>
-        <w:jc w:val="left"/>
-        <w:rPr>
-          <w:rFonts w:ascii="Calibri" w:hAnsi="Calibri" w:cs="Calibri" w:eastAsia="Calibri"/>
-          <w:color w:val="auto"/>
-          <w:spacing w:val="0"/>
-          <w:position w:val="0"/>
-          <w:sz w:val="22"/>
-          <w:shd w:fill="auto" w:val="clear"/>
-        </w:rPr>
-      </w:pPr>
-      <w:r>
-        <w:rPr>
-          <w:rFonts w:ascii="Calibri" w:hAnsi="Calibri" w:cs="Calibri" w:eastAsia="Calibri"/>
-          <w:color w:val="auto"/>
-          <w:spacing w:val="0"/>
-          <w:position w:val="0"/>
-          <w:sz w:val="22"/>
-          <w:shd w:fill="auto" w:val="clear"/>
+          <w:shd w:fill="FFFF00" w:val="clear"/>
+        </w:rPr>
+      </w:pPr>
+    </w:p>
+    <w:p>
+      <w:pPr>
+        <w:spacing w:before="0" w:after="0" w:line="240"/>
+        <w:ind w:right="0" w:left="720" w:firstLine="0"/>
+        <w:jc w:val="left"/>
+        <w:rPr>
+          <w:rFonts w:ascii="Calibri" w:hAnsi="Calibri" w:cs="Calibri" w:eastAsia="Calibri"/>
+          <w:color w:val="auto"/>
+          <w:spacing w:val="0"/>
+          <w:position w:val="0"/>
+          <w:sz w:val="22"/>
+          <w:shd w:fill="FFFF00" w:val="clear"/>
+        </w:rPr>
+      </w:pPr>
+      <w:r>
+        <w:rPr>
+          <w:rFonts w:ascii="Calibri" w:hAnsi="Calibri" w:cs="Calibri" w:eastAsia="Calibri"/>
+          <w:color w:val="auto"/>
+          <w:spacing w:val="0"/>
+          <w:position w:val="0"/>
+          <w:sz w:val="22"/>
+          <w:shd w:fill="FFFF00" w:val="clear"/>
         </w:rPr>
         <w:t xml:space="preserve">Each level of approval might require a different set of permissions.</w:t>
       </w:r>
@@ -790,17 +790,17 @@
           <w:spacing w:val="0"/>
           <w:position w:val="0"/>
           <w:sz w:val="22"/>
-          <w:shd w:fill="auto" w:val="clear"/>
-        </w:rPr>
-      </w:pPr>
-      <w:r>
-        <w:rPr>
-          <w:rFonts w:ascii="Calibri" w:hAnsi="Calibri" w:cs="Calibri" w:eastAsia="Calibri"/>
-          <w:color w:val="auto"/>
-          <w:spacing w:val="0"/>
-          <w:position w:val="0"/>
-          <w:sz w:val="22"/>
-          <w:shd w:fill="auto" w:val="clear"/>
+          <w:shd w:fill="FFFF00" w:val="clear"/>
+        </w:rPr>
+      </w:pPr>
+      <w:r>
+        <w:rPr>
+          <w:rFonts w:ascii="Calibri" w:hAnsi="Calibri" w:cs="Calibri" w:eastAsia="Calibri"/>
+          <w:color w:val="auto"/>
+          <w:spacing w:val="0"/>
+          <w:position w:val="0"/>
+          <w:sz w:val="22"/>
+          <w:shd w:fill="FFFF00" w:val="clear"/>
         </w:rPr>
         <w:t xml:space="preserve">Implement logic to manage the approval process, including rejecting or accepting the question paper.</w:t>
       </w:r>
@@ -832,18 +832,18 @@
           <w:spacing w:val="0"/>
           <w:position w:val="0"/>
           <w:sz w:val="22"/>
-          <w:shd w:fill="auto" w:val="clear"/>
-        </w:rPr>
-      </w:pPr>
-      <w:r>
-        <w:rPr>
-          <w:rFonts w:ascii="Calibri" w:hAnsi="Calibri" w:cs="Calibri" w:eastAsia="Calibri"/>
-          <w:b/>
-          <w:color w:val="auto"/>
-          <w:spacing w:val="0"/>
-          <w:position w:val="0"/>
-          <w:sz w:val="22"/>
-          <w:shd w:fill="auto" w:val="clear"/>
+          <w:shd w:fill="FFFF00" w:val="clear"/>
+        </w:rPr>
+      </w:pPr>
+      <w:r>
+        <w:rPr>
+          <w:rFonts w:ascii="Calibri" w:hAnsi="Calibri" w:cs="Calibri" w:eastAsia="Calibri"/>
+          <w:b/>
+          <w:color w:val="auto"/>
+          <w:spacing w:val="0"/>
+          <w:position w:val="0"/>
+          <w:sz w:val="22"/>
+          <w:shd w:fill="FFFF00" w:val="clear"/>
         </w:rPr>
         <w:t xml:space="preserve">UI Design:</w:t>
       </w:r>
@@ -859,32 +859,32 @@
           <w:spacing w:val="0"/>
           <w:position w:val="0"/>
           <w:sz w:val="22"/>
-          <w:shd w:fill="auto" w:val="clear"/>
-        </w:rPr>
-      </w:pPr>
-    </w:p>
-    <w:p>
-      <w:pPr>
-        <w:spacing w:before="0" w:after="0" w:line="240"/>
-        <w:ind w:right="0" w:left="720" w:firstLine="0"/>
-        <w:jc w:val="left"/>
-        <w:rPr>
-          <w:rFonts w:ascii="Calibri" w:hAnsi="Calibri" w:cs="Calibri" w:eastAsia="Calibri"/>
-          <w:color w:val="auto"/>
-          <w:spacing w:val="0"/>
-          <w:position w:val="0"/>
-          <w:sz w:val="22"/>
-          <w:shd w:fill="auto" w:val="clear"/>
-        </w:rPr>
-      </w:pPr>
-      <w:r>
-        <w:rPr>
-          <w:rFonts w:ascii="Calibri" w:hAnsi="Calibri" w:cs="Calibri" w:eastAsia="Calibri"/>
-          <w:color w:val="auto"/>
-          <w:spacing w:val="0"/>
-          <w:position w:val="0"/>
-          <w:sz w:val="22"/>
-          <w:shd w:fill="auto" w:val="clear"/>
+          <w:shd w:fill="FFFF00" w:val="clear"/>
+        </w:rPr>
+      </w:pPr>
+    </w:p>
+    <w:p>
+      <w:pPr>
+        <w:spacing w:before="0" w:after="0" w:line="240"/>
+        <w:ind w:right="0" w:left="720" w:firstLine="0"/>
+        <w:jc w:val="left"/>
+        <w:rPr>
+          <w:rFonts w:ascii="Calibri" w:hAnsi="Calibri" w:cs="Calibri" w:eastAsia="Calibri"/>
+          <w:color w:val="auto"/>
+          <w:spacing w:val="0"/>
+          <w:position w:val="0"/>
+          <w:sz w:val="22"/>
+          <w:shd w:fill="FFFF00" w:val="clear"/>
+        </w:rPr>
+      </w:pPr>
+      <w:r>
+        <w:rPr>
+          <w:rFonts w:ascii="Calibri" w:hAnsi="Calibri" w:cs="Calibri" w:eastAsia="Calibri"/>
+          <w:color w:val="auto"/>
+          <w:spacing w:val="0"/>
+          <w:position w:val="0"/>
+          <w:sz w:val="22"/>
+          <w:shd w:fill="FFFF00" w:val="clear"/>
         </w:rPr>
         <w:t xml:space="preserve">Create user-friendly interfaces for login, registration, question paper creation, and approval workflows.</w:t>
       </w:r>
@@ -900,17 +900,17 @@
           <w:spacing w:val="0"/>
           <w:position w:val="0"/>
           <w:sz w:val="22"/>
-          <w:shd w:fill="auto" w:val="clear"/>
-        </w:rPr>
-      </w:pPr>
-      <w:r>
-        <w:rPr>
-          <w:rFonts w:ascii="Calibri" w:hAnsi="Calibri" w:cs="Calibri" w:eastAsia="Calibri"/>
-          <w:color w:val="auto"/>
-          <w:spacing w:val="0"/>
-          <w:position w:val="0"/>
-          <w:sz w:val="22"/>
-          <w:shd w:fill="auto" w:val="clear"/>
+          <w:shd w:fill="FFFF00" w:val="clear"/>
+        </w:rPr>
+      </w:pPr>
+      <w:r>
+        <w:rPr>
+          <w:rFonts w:ascii="Calibri" w:hAnsi="Calibri" w:cs="Calibri" w:eastAsia="Calibri"/>
+          <w:color w:val="auto"/>
+          <w:spacing w:val="0"/>
+          <w:position w:val="0"/>
+          <w:sz w:val="22"/>
+          <w:shd w:fill="FFFF00" w:val="clear"/>
         </w:rPr>
         <w:t xml:space="preserve">Utilize HTML, CSS, and JavaScript along with any frontend frameworks like Bootstrap or jQuery UI for responsive and interactive design.</w:t>
       </w:r>
@@ -942,18 +942,18 @@
           <w:spacing w:val="0"/>
           <w:position w:val="0"/>
           <w:sz w:val="22"/>
-          <w:shd w:fill="auto" w:val="clear"/>
-        </w:rPr>
-      </w:pPr>
-      <w:r>
-        <w:rPr>
-          <w:rFonts w:ascii="Calibri" w:hAnsi="Calibri" w:cs="Calibri" w:eastAsia="Calibri"/>
-          <w:b/>
-          <w:color w:val="auto"/>
-          <w:spacing w:val="0"/>
-          <w:position w:val="0"/>
-          <w:sz w:val="22"/>
-          <w:shd w:fill="auto" w:val="clear"/>
+          <w:shd w:fill="FFFF00" w:val="clear"/>
+        </w:rPr>
+      </w:pPr>
+      <w:r>
+        <w:rPr>
+          <w:rFonts w:ascii="Calibri" w:hAnsi="Calibri" w:cs="Calibri" w:eastAsia="Calibri"/>
+          <w:b/>
+          <w:color w:val="auto"/>
+          <w:spacing w:val="0"/>
+          <w:position w:val="0"/>
+          <w:sz w:val="22"/>
+          <w:shd w:fill="FFFF00" w:val="clear"/>
         </w:rPr>
         <w:t xml:space="preserve">Testing:</w:t>
       </w:r>
@@ -969,32 +969,32 @@
           <w:spacing w:val="0"/>
           <w:position w:val="0"/>
           <w:sz w:val="22"/>
-          <w:shd w:fill="auto" w:val="clear"/>
-        </w:rPr>
-      </w:pPr>
-    </w:p>
-    <w:p>
-      <w:pPr>
-        <w:spacing w:before="0" w:after="0" w:line="240"/>
-        <w:ind w:right="0" w:left="720" w:firstLine="0"/>
-        <w:jc w:val="left"/>
-        <w:rPr>
-          <w:rFonts w:ascii="Calibri" w:hAnsi="Calibri" w:cs="Calibri" w:eastAsia="Calibri"/>
-          <w:color w:val="auto"/>
-          <w:spacing w:val="0"/>
-          <w:position w:val="0"/>
-          <w:sz w:val="22"/>
-          <w:shd w:fill="auto" w:val="clear"/>
-        </w:rPr>
-      </w:pPr>
-      <w:r>
-        <w:rPr>
-          <w:rFonts w:ascii="Calibri" w:hAnsi="Calibri" w:cs="Calibri" w:eastAsia="Calibri"/>
-          <w:color w:val="auto"/>
-          <w:spacing w:val="0"/>
-          <w:position w:val="0"/>
-          <w:sz w:val="22"/>
-          <w:shd w:fill="auto" w:val="clear"/>
+          <w:shd w:fill="FFFF00" w:val="clear"/>
+        </w:rPr>
+      </w:pPr>
+    </w:p>
+    <w:p>
+      <w:pPr>
+        <w:spacing w:before="0" w:after="0" w:line="240"/>
+        <w:ind w:right="0" w:left="720" w:firstLine="0"/>
+        <w:jc w:val="left"/>
+        <w:rPr>
+          <w:rFonts w:ascii="Calibri" w:hAnsi="Calibri" w:cs="Calibri" w:eastAsia="Calibri"/>
+          <w:color w:val="auto"/>
+          <w:spacing w:val="0"/>
+          <w:position w:val="0"/>
+          <w:sz w:val="22"/>
+          <w:shd w:fill="FFFF00" w:val="clear"/>
+        </w:rPr>
+      </w:pPr>
+      <w:r>
+        <w:rPr>
+          <w:rFonts w:ascii="Calibri" w:hAnsi="Calibri" w:cs="Calibri" w:eastAsia="Calibri"/>
+          <w:color w:val="auto"/>
+          <w:spacing w:val="0"/>
+          <w:position w:val="0"/>
+          <w:sz w:val="22"/>
+          <w:shd w:fill="FFFF00" w:val="clear"/>
         </w:rPr>
         <w:t xml:space="preserve">Perform user acceptance testing to validate that the system meets the requirements.</w:t>
       </w:r>
@@ -1072,18 +1072,18 @@
           <w:spacing w:val="0"/>
           <w:position w:val="0"/>
           <w:sz w:val="22"/>
-          <w:shd w:fill="auto" w:val="clear"/>
-        </w:rPr>
-      </w:pPr>
-      <w:r>
-        <w:rPr>
-          <w:rFonts w:ascii="Calibri" w:hAnsi="Calibri" w:cs="Calibri" w:eastAsia="Calibri"/>
-          <w:b/>
-          <w:color w:val="auto"/>
-          <w:spacing w:val="0"/>
-          <w:position w:val="0"/>
-          <w:sz w:val="22"/>
-          <w:shd w:fill="auto" w:val="clear"/>
+          <w:shd w:fill="FFFF00" w:val="clear"/>
+        </w:rPr>
+      </w:pPr>
+      <w:r>
+        <w:rPr>
+          <w:rFonts w:ascii="Calibri" w:hAnsi="Calibri" w:cs="Calibri" w:eastAsia="Calibri"/>
+          <w:b/>
+          <w:color w:val="auto"/>
+          <w:spacing w:val="0"/>
+          <w:position w:val="0"/>
+          <w:sz w:val="22"/>
+          <w:shd w:fill="FFFF00" w:val="clear"/>
         </w:rPr>
         <w:t xml:space="preserve">Workflow:</w:t>
       </w:r>
@@ -1099,34 +1099,34 @@
           <w:spacing w:val="0"/>
           <w:position w:val="0"/>
           <w:sz w:val="22"/>
-          <w:shd w:fill="auto" w:val="clear"/>
-        </w:rPr>
-      </w:pPr>
-    </w:p>
-    <w:p>
-      <w:pPr>
-        <w:spacing w:before="0" w:after="0" w:line="240"/>
-        <w:ind w:right="0" w:left="0" w:firstLine="0"/>
-        <w:jc w:val="left"/>
-        <w:rPr>
-          <w:rFonts w:ascii="Calibri" w:hAnsi="Calibri" w:cs="Calibri" w:eastAsia="Calibri"/>
-          <w:b/>
-          <w:color w:val="auto"/>
-          <w:spacing w:val="0"/>
-          <w:position w:val="0"/>
-          <w:sz w:val="22"/>
-          <w:shd w:fill="auto" w:val="clear"/>
-        </w:rPr>
-      </w:pPr>
-      <w:r>
-        <w:rPr>
-          <w:rFonts w:ascii="Calibri" w:hAnsi="Calibri" w:cs="Calibri" w:eastAsia="Calibri"/>
-          <w:b/>
-          <w:color w:val="auto"/>
-          <w:spacing w:val="0"/>
-          <w:position w:val="0"/>
-          <w:sz w:val="22"/>
-          <w:shd w:fill="auto" w:val="clear"/>
+          <w:shd w:fill="FFFF00" w:val="clear"/>
+        </w:rPr>
+      </w:pPr>
+    </w:p>
+    <w:p>
+      <w:pPr>
+        <w:spacing w:before="0" w:after="0" w:line="240"/>
+        <w:ind w:right="0" w:left="0" w:firstLine="0"/>
+        <w:jc w:val="left"/>
+        <w:rPr>
+          <w:rFonts w:ascii="Calibri" w:hAnsi="Calibri" w:cs="Calibri" w:eastAsia="Calibri"/>
+          <w:b/>
+          <w:color w:val="auto"/>
+          <w:spacing w:val="0"/>
+          <w:position w:val="0"/>
+          <w:sz w:val="22"/>
+          <w:shd w:fill="FFFF00" w:val="clear"/>
+        </w:rPr>
+      </w:pPr>
+      <w:r>
+        <w:rPr>
+          <w:rFonts w:ascii="Calibri" w:hAnsi="Calibri" w:cs="Calibri" w:eastAsia="Calibri"/>
+          <w:b/>
+          <w:color w:val="auto"/>
+          <w:spacing w:val="0"/>
+          <w:position w:val="0"/>
+          <w:sz w:val="22"/>
+          <w:shd w:fill="FFFF00" w:val="clear"/>
         </w:rPr>
         <w:t xml:space="preserve">Question Paper Creation Workflow:</w:t>
       </w:r>
@@ -1142,32 +1142,32 @@
           <w:spacing w:val="0"/>
           <w:position w:val="0"/>
           <w:sz w:val="22"/>
-          <w:shd w:fill="auto" w:val="clear"/>
-        </w:rPr>
-      </w:pPr>
-    </w:p>
-    <w:p>
-      <w:pPr>
-        <w:spacing w:before="0" w:after="0" w:line="240"/>
-        <w:ind w:right="0" w:left="720" w:firstLine="0"/>
-        <w:jc w:val="left"/>
-        <w:rPr>
-          <w:rFonts w:ascii="Calibri" w:hAnsi="Calibri" w:cs="Calibri" w:eastAsia="Calibri"/>
-          <w:color w:val="auto"/>
-          <w:spacing w:val="0"/>
-          <w:position w:val="0"/>
-          <w:sz w:val="22"/>
-          <w:shd w:fill="auto" w:val="clear"/>
-        </w:rPr>
-      </w:pPr>
-      <w:r>
-        <w:rPr>
-          <w:rFonts w:ascii="Calibri" w:hAnsi="Calibri" w:cs="Calibri" w:eastAsia="Calibri"/>
-          <w:color w:val="auto"/>
-          <w:spacing w:val="0"/>
-          <w:position w:val="0"/>
-          <w:sz w:val="22"/>
-          <w:shd w:fill="auto" w:val="clear"/>
+          <w:shd w:fill="FFFF00" w:val="clear"/>
+        </w:rPr>
+      </w:pPr>
+    </w:p>
+    <w:p>
+      <w:pPr>
+        <w:spacing w:before="0" w:after="0" w:line="240"/>
+        <w:ind w:right="0" w:left="720" w:firstLine="0"/>
+        <w:jc w:val="left"/>
+        <w:rPr>
+          <w:rFonts w:ascii="Calibri" w:hAnsi="Calibri" w:cs="Calibri" w:eastAsia="Calibri"/>
+          <w:color w:val="auto"/>
+          <w:spacing w:val="0"/>
+          <w:position w:val="0"/>
+          <w:sz w:val="22"/>
+          <w:shd w:fill="FFFF00" w:val="clear"/>
+        </w:rPr>
+      </w:pPr>
+      <w:r>
+        <w:rPr>
+          <w:rFonts w:ascii="Calibri" w:hAnsi="Calibri" w:cs="Calibri" w:eastAsia="Calibri"/>
+          <w:color w:val="auto"/>
+          <w:spacing w:val="0"/>
+          <w:position w:val="0"/>
+          <w:sz w:val="22"/>
+          <w:shd w:fill="FFFF00" w:val="clear"/>
         </w:rPr>
         <w:t xml:space="preserve">Step 1: Teacher creates a draft question paper.</w:t>
       </w:r>
@@ -1183,17 +1183,17 @@
           <w:spacing w:val="0"/>
           <w:position w:val="0"/>
           <w:sz w:val="22"/>
-          <w:shd w:fill="auto" w:val="clear"/>
-        </w:rPr>
-      </w:pPr>
-      <w:r>
-        <w:rPr>
-          <w:rFonts w:ascii="Calibri" w:hAnsi="Calibri" w:cs="Calibri" w:eastAsia="Calibri"/>
-          <w:color w:val="auto"/>
-          <w:spacing w:val="0"/>
-          <w:position w:val="0"/>
-          <w:sz w:val="22"/>
-          <w:shd w:fill="auto" w:val="clear"/>
+          <w:shd w:fill="FFFF00" w:val="clear"/>
+        </w:rPr>
+      </w:pPr>
+      <w:r>
+        <w:rPr>
+          <w:rFonts w:ascii="Calibri" w:hAnsi="Calibri" w:cs="Calibri" w:eastAsia="Calibri"/>
+          <w:color w:val="auto"/>
+          <w:spacing w:val="0"/>
+          <w:position w:val="0"/>
+          <w:sz w:val="22"/>
+          <w:shd w:fill="FFFF00" w:val="clear"/>
         </w:rPr>
         <w:t xml:space="preserve">Step 2: Teacher submits the draft for review.</w:t>
       </w:r>
@@ -1209,17 +1209,17 @@
           <w:spacing w:val="0"/>
           <w:position w:val="0"/>
           <w:sz w:val="22"/>
-          <w:shd w:fill="auto" w:val="clear"/>
-        </w:rPr>
-      </w:pPr>
-      <w:r>
-        <w:rPr>
-          <w:rFonts w:ascii="Calibri" w:hAnsi="Calibri" w:cs="Calibri" w:eastAsia="Calibri"/>
-          <w:color w:val="auto"/>
-          <w:spacing w:val="0"/>
-          <w:position w:val="0"/>
-          <w:sz w:val="22"/>
-          <w:shd w:fill="auto" w:val="clear"/>
+          <w:shd w:fill="FFFF00" w:val="clear"/>
+        </w:rPr>
+      </w:pPr>
+      <w:r>
+        <w:rPr>
+          <w:rFonts w:ascii="Calibri" w:hAnsi="Calibri" w:cs="Calibri" w:eastAsia="Calibri"/>
+          <w:color w:val="auto"/>
+          <w:spacing w:val="0"/>
+          <w:position w:val="0"/>
+          <w:sz w:val="22"/>
+          <w:shd w:fill="FFFF00" w:val="clear"/>
         </w:rPr>
         <w:t xml:space="preserve">Step 3: Admin reviews the draft and either approves or sends it back for revision.</w:t>
       </w:r>
@@ -1235,17 +1235,17 @@
           <w:spacing w:val="0"/>
           <w:position w:val="0"/>
           <w:sz w:val="22"/>
-          <w:shd w:fill="auto" w:val="clear"/>
-        </w:rPr>
-      </w:pPr>
-      <w:r>
-        <w:rPr>
-          <w:rFonts w:ascii="Calibri" w:hAnsi="Calibri" w:cs="Calibri" w:eastAsia="Calibri"/>
-          <w:color w:val="auto"/>
-          <w:spacing w:val="0"/>
-          <w:position w:val="0"/>
-          <w:sz w:val="22"/>
-          <w:shd w:fill="auto" w:val="clear"/>
+          <w:shd w:fill="FFFF00" w:val="clear"/>
+        </w:rPr>
+      </w:pPr>
+      <w:r>
+        <w:rPr>
+          <w:rFonts w:ascii="Calibri" w:hAnsi="Calibri" w:cs="Calibri" w:eastAsia="Calibri"/>
+          <w:color w:val="auto"/>
+          <w:spacing w:val="0"/>
+          <w:position w:val="0"/>
+          <w:sz w:val="22"/>
+          <w:shd w:fill="FFFF00" w:val="clear"/>
         </w:rPr>
         <w:t xml:space="preserve">Step 4: If approved, the question paper becomes active and available to students.</w:t>
       </w:r>
@@ -1277,18 +1277,18 @@
           <w:spacing w:val="0"/>
           <w:position w:val="0"/>
           <w:sz w:val="22"/>
-          <w:shd w:fill="auto" w:val="clear"/>
-        </w:rPr>
-      </w:pPr>
-      <w:r>
-        <w:rPr>
-          <w:rFonts w:ascii="Calibri" w:hAnsi="Calibri" w:cs="Calibri" w:eastAsia="Calibri"/>
-          <w:b/>
-          <w:color w:val="auto"/>
-          <w:spacing w:val="0"/>
-          <w:position w:val="0"/>
-          <w:sz w:val="22"/>
-          <w:shd w:fill="auto" w:val="clear"/>
+          <w:shd w:fill="FFFF00" w:val="clear"/>
+        </w:rPr>
+      </w:pPr>
+      <w:r>
+        <w:rPr>
+          <w:rFonts w:ascii="Calibri" w:hAnsi="Calibri" w:cs="Calibri" w:eastAsia="Calibri"/>
+          <w:b/>
+          <w:color w:val="auto"/>
+          <w:spacing w:val="0"/>
+          <w:position w:val="0"/>
+          <w:sz w:val="22"/>
+          <w:shd w:fill="FFFF00" w:val="clear"/>
         </w:rPr>
         <w:t xml:space="preserve">Database Architecture:</w:t>
       </w:r>
@@ -1304,34 +1304,34 @@
           <w:spacing w:val="0"/>
           <w:position w:val="0"/>
           <w:sz w:val="22"/>
-          <w:shd w:fill="auto" w:val="clear"/>
-        </w:rPr>
-      </w:pPr>
-    </w:p>
-    <w:p>
-      <w:pPr>
-        <w:spacing w:before="0" w:after="0" w:line="240"/>
-        <w:ind w:right="0" w:left="720" w:firstLine="0"/>
-        <w:jc w:val="left"/>
-        <w:rPr>
-          <w:rFonts w:ascii="Calibri" w:hAnsi="Calibri" w:cs="Calibri" w:eastAsia="Calibri"/>
-          <w:b/>
-          <w:color w:val="auto"/>
-          <w:spacing w:val="0"/>
-          <w:position w:val="0"/>
-          <w:sz w:val="22"/>
-          <w:shd w:fill="auto" w:val="clear"/>
-        </w:rPr>
-      </w:pPr>
-      <w:r>
-        <w:rPr>
-          <w:rFonts w:ascii="Calibri" w:hAnsi="Calibri" w:cs="Calibri" w:eastAsia="Calibri"/>
-          <w:b/>
-          <w:color w:val="auto"/>
-          <w:spacing w:val="0"/>
-          <w:position w:val="0"/>
-          <w:sz w:val="22"/>
-          <w:shd w:fill="auto" w:val="clear"/>
+          <w:shd w:fill="FFFF00" w:val="clear"/>
+        </w:rPr>
+      </w:pPr>
+    </w:p>
+    <w:p>
+      <w:pPr>
+        <w:spacing w:before="0" w:after="0" w:line="240"/>
+        <w:ind w:right="0" w:left="720" w:firstLine="0"/>
+        <w:jc w:val="left"/>
+        <w:rPr>
+          <w:rFonts w:ascii="Calibri" w:hAnsi="Calibri" w:cs="Calibri" w:eastAsia="Calibri"/>
+          <w:b/>
+          <w:color w:val="auto"/>
+          <w:spacing w:val="0"/>
+          <w:position w:val="0"/>
+          <w:sz w:val="22"/>
+          <w:shd w:fill="FFFF00" w:val="clear"/>
+        </w:rPr>
+      </w:pPr>
+      <w:r>
+        <w:rPr>
+          <w:rFonts w:ascii="Calibri" w:hAnsi="Calibri" w:cs="Calibri" w:eastAsia="Calibri"/>
+          <w:b/>
+          <w:color w:val="auto"/>
+          <w:spacing w:val="0"/>
+          <w:position w:val="0"/>
+          <w:sz w:val="22"/>
+          <w:shd w:fill="FFFF00" w:val="clear"/>
         </w:rPr>
         <w:t xml:space="preserve">User Table:</w:t>
       </w:r>
@@ -1347,17 +1347,17 @@
           <w:spacing w:val="0"/>
           <w:position w:val="0"/>
           <w:sz w:val="22"/>
-          <w:shd w:fill="auto" w:val="clear"/>
-        </w:rPr>
-      </w:pPr>
-      <w:r>
-        <w:rPr>
-          <w:rFonts w:ascii="Calibri" w:hAnsi="Calibri" w:cs="Calibri" w:eastAsia="Calibri"/>
-          <w:color w:val="auto"/>
-          <w:spacing w:val="0"/>
-          <w:position w:val="0"/>
-          <w:sz w:val="22"/>
-          <w:shd w:fill="auto" w:val="clear"/>
+          <w:shd w:fill="FFFF00" w:val="clear"/>
+        </w:rPr>
+      </w:pPr>
+      <w:r>
+        <w:rPr>
+          <w:rFonts w:ascii="Calibri" w:hAnsi="Calibri" w:cs="Calibri" w:eastAsia="Calibri"/>
+          <w:color w:val="auto"/>
+          <w:spacing w:val="0"/>
+          <w:position w:val="0"/>
+          <w:sz w:val="22"/>
+          <w:shd w:fill="FFFF00" w:val="clear"/>
         </w:rPr>
         <w:t xml:space="preserve">Stores user details including username, password hash, email, and role.</w:t>
       </w:r>
@@ -1374,34 +1374,34 @@
           <w:spacing w:val="0"/>
           <w:position w:val="0"/>
           <w:sz w:val="22"/>
-          <w:shd w:fill="auto" w:val="clear"/>
-        </w:rPr>
-      </w:pPr>
-    </w:p>
-    <w:p>
-      <w:pPr>
-        <w:spacing w:before="0" w:after="0" w:line="240"/>
-        <w:ind w:right="0" w:left="720" w:firstLine="0"/>
-        <w:jc w:val="left"/>
-        <w:rPr>
-          <w:rFonts w:ascii="Calibri" w:hAnsi="Calibri" w:cs="Calibri" w:eastAsia="Calibri"/>
-          <w:b/>
-          <w:color w:val="auto"/>
-          <w:spacing w:val="0"/>
-          <w:position w:val="0"/>
-          <w:sz w:val="22"/>
-          <w:shd w:fill="auto" w:val="clear"/>
-        </w:rPr>
-      </w:pPr>
-      <w:r>
-        <w:rPr>
-          <w:rFonts w:ascii="Calibri" w:hAnsi="Calibri" w:cs="Calibri" w:eastAsia="Calibri"/>
-          <w:b/>
-          <w:color w:val="auto"/>
-          <w:spacing w:val="0"/>
-          <w:position w:val="0"/>
-          <w:sz w:val="22"/>
-          <w:shd w:fill="auto" w:val="clear"/>
+          <w:shd w:fill="FFFF00" w:val="clear"/>
+        </w:rPr>
+      </w:pPr>
+    </w:p>
+    <w:p>
+      <w:pPr>
+        <w:spacing w:before="0" w:after="0" w:line="240"/>
+        <w:ind w:right="0" w:left="720" w:firstLine="0"/>
+        <w:jc w:val="left"/>
+        <w:rPr>
+          <w:rFonts w:ascii="Calibri" w:hAnsi="Calibri" w:cs="Calibri" w:eastAsia="Calibri"/>
+          <w:b/>
+          <w:color w:val="auto"/>
+          <w:spacing w:val="0"/>
+          <w:position w:val="0"/>
+          <w:sz w:val="22"/>
+          <w:shd w:fill="FFFF00" w:val="clear"/>
+        </w:rPr>
+      </w:pPr>
+      <w:r>
+        <w:rPr>
+          <w:rFonts w:ascii="Calibri" w:hAnsi="Calibri" w:cs="Calibri" w:eastAsia="Calibri"/>
+          <w:b/>
+          <w:color w:val="auto"/>
+          <w:spacing w:val="0"/>
+          <w:position w:val="0"/>
+          <w:sz w:val="22"/>
+          <w:shd w:fill="FFFF00" w:val="clear"/>
         </w:rPr>
         <w:t xml:space="preserve">Question Paper Table:</w:t>
       </w:r>
@@ -1417,17 +1417,17 @@
           <w:spacing w:val="0"/>
           <w:position w:val="0"/>
           <w:sz w:val="22"/>
-          <w:shd w:fill="auto" w:val="clear"/>
-        </w:rPr>
-      </w:pPr>
-      <w:r>
-        <w:rPr>
-          <w:rFonts w:ascii="Calibri" w:hAnsi="Calibri" w:cs="Calibri" w:eastAsia="Calibri"/>
-          <w:color w:val="auto"/>
-          <w:spacing w:val="0"/>
-          <w:position w:val="0"/>
-          <w:sz w:val="22"/>
-          <w:shd w:fill="auto" w:val="clear"/>
+          <w:shd w:fill="FFFF00" w:val="clear"/>
+        </w:rPr>
+      </w:pPr>
+      <w:r>
+        <w:rPr>
+          <w:rFonts w:ascii="Calibri" w:hAnsi="Calibri" w:cs="Calibri" w:eastAsia="Calibri"/>
+          <w:color w:val="auto"/>
+          <w:spacing w:val="0"/>
+          <w:position w:val="0"/>
+          <w:sz w:val="22"/>
+          <w:shd w:fill="FFFF00" w:val="clear"/>
         </w:rPr>
         <w:t xml:space="preserve">Stores information about each question paper such as title, description, creation date, status, etc.</w:t>
       </w:r>
@@ -1444,34 +1444,34 @@
           <w:spacing w:val="0"/>
           <w:position w:val="0"/>
           <w:sz w:val="22"/>
-          <w:shd w:fill="auto" w:val="clear"/>
-        </w:rPr>
-      </w:pPr>
-    </w:p>
-    <w:p>
-      <w:pPr>
-        <w:spacing w:before="0" w:after="0" w:line="240"/>
-        <w:ind w:right="0" w:left="720" w:firstLine="0"/>
-        <w:jc w:val="left"/>
-        <w:rPr>
-          <w:rFonts w:ascii="Calibri" w:hAnsi="Calibri" w:cs="Calibri" w:eastAsia="Calibri"/>
-          <w:b/>
-          <w:color w:val="auto"/>
-          <w:spacing w:val="0"/>
-          <w:position w:val="0"/>
-          <w:sz w:val="22"/>
-          <w:shd w:fill="auto" w:val="clear"/>
-        </w:rPr>
-      </w:pPr>
-      <w:r>
-        <w:rPr>
-          <w:rFonts w:ascii="Calibri" w:hAnsi="Calibri" w:cs="Calibri" w:eastAsia="Calibri"/>
-          <w:b/>
-          <w:color w:val="auto"/>
-          <w:spacing w:val="0"/>
-          <w:position w:val="0"/>
-          <w:sz w:val="22"/>
-          <w:shd w:fill="auto" w:val="clear"/>
+          <w:shd w:fill="FFFF00" w:val="clear"/>
+        </w:rPr>
+      </w:pPr>
+    </w:p>
+    <w:p>
+      <w:pPr>
+        <w:spacing w:before="0" w:after="0" w:line="240"/>
+        <w:ind w:right="0" w:left="720" w:firstLine="0"/>
+        <w:jc w:val="left"/>
+        <w:rPr>
+          <w:rFonts w:ascii="Calibri" w:hAnsi="Calibri" w:cs="Calibri" w:eastAsia="Calibri"/>
+          <w:b/>
+          <w:color w:val="auto"/>
+          <w:spacing w:val="0"/>
+          <w:position w:val="0"/>
+          <w:sz w:val="22"/>
+          <w:shd w:fill="FFFF00" w:val="clear"/>
+        </w:rPr>
+      </w:pPr>
+      <w:r>
+        <w:rPr>
+          <w:rFonts w:ascii="Calibri" w:hAnsi="Calibri" w:cs="Calibri" w:eastAsia="Calibri"/>
+          <w:b/>
+          <w:color w:val="auto"/>
+          <w:spacing w:val="0"/>
+          <w:position w:val="0"/>
+          <w:sz w:val="22"/>
+          <w:shd w:fill="FFFF00" w:val="clear"/>
         </w:rPr>
         <w:t xml:space="preserve">Question Table:</w:t>
       </w:r>
@@ -1487,17 +1487,17 @@
           <w:spacing w:val="0"/>
           <w:position w:val="0"/>
           <w:sz w:val="22"/>
-          <w:shd w:fill="auto" w:val="clear"/>
-        </w:rPr>
-      </w:pPr>
-      <w:r>
-        <w:rPr>
-          <w:rFonts w:ascii="Calibri" w:hAnsi="Calibri" w:cs="Calibri" w:eastAsia="Calibri"/>
-          <w:color w:val="auto"/>
-          <w:spacing w:val="0"/>
-          <w:position w:val="0"/>
-          <w:sz w:val="22"/>
-          <w:shd w:fill="auto" w:val="clear"/>
+          <w:shd w:fill="FFFF00" w:val="clear"/>
+        </w:rPr>
+      </w:pPr>
+      <w:r>
+        <w:rPr>
+          <w:rFonts w:ascii="Calibri" w:hAnsi="Calibri" w:cs="Calibri" w:eastAsia="Calibri"/>
+          <w:color w:val="auto"/>
+          <w:spacing w:val="0"/>
+          <w:position w:val="0"/>
+          <w:sz w:val="22"/>
+          <w:shd w:fill="FFFF00" w:val="clear"/>
         </w:rPr>
         <w:t xml:space="preserve">Contains questions associated with each question paper, including the question text, options, correct answer, etc.</w:t>
       </w:r>
@@ -1529,18 +1529,18 @@
           <w:spacing w:val="0"/>
           <w:position w:val="0"/>
           <w:sz w:val="22"/>
-          <w:shd w:fill="auto" w:val="clear"/>
-        </w:rPr>
-      </w:pPr>
-      <w:r>
-        <w:rPr>
-          <w:rFonts w:ascii="Calibri" w:hAnsi="Calibri" w:cs="Calibri" w:eastAsia="Calibri"/>
-          <w:b/>
-          <w:color w:val="auto"/>
-          <w:spacing w:val="0"/>
-          <w:position w:val="0"/>
-          <w:sz w:val="22"/>
-          <w:shd w:fill="auto" w:val="clear"/>
+          <w:shd w:fill="FF0000" w:val="clear"/>
+        </w:rPr>
+      </w:pPr>
+      <w:r>
+        <w:rPr>
+          <w:rFonts w:ascii="Calibri" w:hAnsi="Calibri" w:cs="Calibri" w:eastAsia="Calibri"/>
+          <w:b/>
+          <w:color w:val="auto"/>
+          <w:spacing w:val="0"/>
+          <w:position w:val="0"/>
+          <w:sz w:val="22"/>
+          <w:shd w:fill="FF0000" w:val="clear"/>
         </w:rPr>
         <w:t xml:space="preserve">Approval Table:</w:t>
       </w:r>
@@ -1556,17 +1556,17 @@
           <w:spacing w:val="0"/>
           <w:position w:val="0"/>
           <w:sz w:val="22"/>
-          <w:shd w:fill="auto" w:val="clear"/>
-        </w:rPr>
-      </w:pPr>
-      <w:r>
-        <w:rPr>
-          <w:rFonts w:ascii="Calibri" w:hAnsi="Calibri" w:cs="Calibri" w:eastAsia="Calibri"/>
-          <w:color w:val="auto"/>
-          <w:spacing w:val="0"/>
-          <w:position w:val="0"/>
-          <w:sz w:val="22"/>
-          <w:shd w:fill="auto" w:val="clear"/>
+          <w:shd w:fill="FF0000" w:val="clear"/>
+        </w:rPr>
+      </w:pPr>
+      <w:r>
+        <w:rPr>
+          <w:rFonts w:ascii="Calibri" w:hAnsi="Calibri" w:cs="Calibri" w:eastAsia="Calibri"/>
+          <w:color w:val="auto"/>
+          <w:spacing w:val="0"/>
+          <w:position w:val="0"/>
+          <w:sz w:val="22"/>
+          <w:shd w:fill="FF0000" w:val="clear"/>
         </w:rPr>
         <w:t xml:space="preserve">Tracks the approval status of each question paper, including who approved it and when.</w:t>
       </w:r>
@@ -1582,34 +1582,34 @@
           <w:spacing w:val="0"/>
           <w:position w:val="0"/>
           <w:sz w:val="22"/>
-          <w:shd w:fill="auto" w:val="clear"/>
-        </w:rPr>
-      </w:pPr>
-    </w:p>
-    <w:p>
-      <w:pPr>
-        <w:spacing w:before="0" w:after="0" w:line="240"/>
-        <w:ind w:right="0" w:left="720" w:firstLine="0"/>
-        <w:jc w:val="left"/>
-        <w:rPr>
-          <w:rFonts w:ascii="Calibri" w:hAnsi="Calibri" w:cs="Calibri" w:eastAsia="Calibri"/>
-          <w:b/>
-          <w:color w:val="auto"/>
-          <w:spacing w:val="0"/>
-          <w:position w:val="0"/>
-          <w:sz w:val="22"/>
-          <w:shd w:fill="auto" w:val="clear"/>
-        </w:rPr>
-      </w:pPr>
-      <w:r>
-        <w:rPr>
-          <w:rFonts w:ascii="Calibri" w:hAnsi="Calibri" w:cs="Calibri" w:eastAsia="Calibri"/>
-          <w:b/>
-          <w:color w:val="auto"/>
-          <w:spacing w:val="0"/>
-          <w:position w:val="0"/>
-          <w:sz w:val="22"/>
-          <w:shd w:fill="auto" w:val="clear"/>
+          <w:shd w:fill="FF0000" w:val="clear"/>
+        </w:rPr>
+      </w:pPr>
+    </w:p>
+    <w:p>
+      <w:pPr>
+        <w:spacing w:before="0" w:after="0" w:line="240"/>
+        <w:ind w:right="0" w:left="720" w:firstLine="0"/>
+        <w:jc w:val="left"/>
+        <w:rPr>
+          <w:rFonts w:ascii="Calibri" w:hAnsi="Calibri" w:cs="Calibri" w:eastAsia="Calibri"/>
+          <w:b/>
+          <w:color w:val="auto"/>
+          <w:spacing w:val="0"/>
+          <w:position w:val="0"/>
+          <w:sz w:val="22"/>
+          <w:shd w:fill="FF0000" w:val="clear"/>
+        </w:rPr>
+      </w:pPr>
+      <w:r>
+        <w:rPr>
+          <w:rFonts w:ascii="Calibri" w:hAnsi="Calibri" w:cs="Calibri" w:eastAsia="Calibri"/>
+          <w:b/>
+          <w:color w:val="auto"/>
+          <w:spacing w:val="0"/>
+          <w:position w:val="0"/>
+          <w:sz w:val="22"/>
+          <w:shd w:fill="FF0000" w:val="clear"/>
         </w:rPr>
         <w:t xml:space="preserve">Permission Table:</w:t>
       </w:r>
@@ -1625,17 +1625,17 @@
           <w:spacing w:val="0"/>
           <w:position w:val="0"/>
           <w:sz w:val="22"/>
-          <w:shd w:fill="auto" w:val="clear"/>
-        </w:rPr>
-      </w:pPr>
-      <w:r>
-        <w:rPr>
-          <w:rFonts w:ascii="Calibri" w:hAnsi="Calibri" w:cs="Calibri" w:eastAsia="Calibri"/>
-          <w:color w:val="auto"/>
-          <w:spacing w:val="0"/>
-          <w:position w:val="0"/>
-          <w:sz w:val="22"/>
-          <w:shd w:fill="auto" w:val="clear"/>
+          <w:shd w:fill="FF0000" w:val="clear"/>
+        </w:rPr>
+      </w:pPr>
+      <w:r>
+        <w:rPr>
+          <w:rFonts w:ascii="Calibri" w:hAnsi="Calibri" w:cs="Calibri" w:eastAsia="Calibri"/>
+          <w:color w:val="auto"/>
+          <w:spacing w:val="0"/>
+          <w:position w:val="0"/>
+          <w:sz w:val="22"/>
+          <w:shd w:fill="FF0000" w:val="clear"/>
         </w:rPr>
         <w:t xml:space="preserve">Defines permissions for different user roles (e.g., admin, teacher, student).</w:t>
       </w:r>
@@ -1667,18 +1667,18 @@
           <w:spacing w:val="0"/>
           <w:position w:val="0"/>
           <w:sz w:val="22"/>
-          <w:shd w:fill="auto" w:val="clear"/>
-        </w:rPr>
-      </w:pPr>
-      <w:r>
-        <w:rPr>
-          <w:rFonts w:ascii="Calibri" w:hAnsi="Calibri" w:cs="Calibri" w:eastAsia="Calibri"/>
-          <w:b/>
-          <w:color w:val="auto"/>
-          <w:spacing w:val="0"/>
-          <w:position w:val="0"/>
-          <w:sz w:val="22"/>
-          <w:shd w:fill="auto" w:val="clear"/>
+          <w:shd w:fill="FFFF00" w:val="clear"/>
+        </w:rPr>
+      </w:pPr>
+      <w:r>
+        <w:rPr>
+          <w:rFonts w:ascii="Calibri" w:hAnsi="Calibri" w:cs="Calibri" w:eastAsia="Calibri"/>
+          <w:b/>
+          <w:color w:val="auto"/>
+          <w:spacing w:val="0"/>
+          <w:position w:val="0"/>
+          <w:sz w:val="22"/>
+          <w:shd w:fill="FFFF00" w:val="clear"/>
         </w:rPr>
         <w:t xml:space="preserve">Permissions:</w:t>
       </w:r>
@@ -1694,33 +1694,33 @@
           <w:spacing w:val="0"/>
           <w:position w:val="0"/>
           <w:sz w:val="22"/>
-          <w:shd w:fill="auto" w:val="clear"/>
-        </w:rPr>
-      </w:pPr>
-    </w:p>
-    <w:p>
-      <w:pPr>
-        <w:spacing w:before="0" w:after="0" w:line="240"/>
-        <w:ind w:right="0" w:left="720" w:firstLine="0"/>
-        <w:jc w:val="left"/>
-        <w:rPr>
-          <w:rFonts w:ascii="Calibri" w:hAnsi="Calibri" w:cs="Calibri" w:eastAsia="Calibri"/>
-          <w:color w:val="auto"/>
-          <w:spacing w:val="0"/>
-          <w:position w:val="0"/>
-          <w:sz w:val="22"/>
-          <w:shd w:fill="auto" w:val="clear"/>
-        </w:rPr>
-      </w:pPr>
-      <w:r>
-        <w:rPr>
-          <w:rFonts w:ascii="Calibri" w:hAnsi="Calibri" w:cs="Calibri" w:eastAsia="Calibri"/>
-          <w:b/>
-          <w:color w:val="auto"/>
-          <w:spacing w:val="0"/>
-          <w:position w:val="0"/>
-          <w:sz w:val="22"/>
-          <w:shd w:fill="auto" w:val="clear"/>
+          <w:shd w:fill="FFFF00" w:val="clear"/>
+        </w:rPr>
+      </w:pPr>
+    </w:p>
+    <w:p>
+      <w:pPr>
+        <w:spacing w:before="0" w:after="0" w:line="240"/>
+        <w:ind w:right="0" w:left="720" w:firstLine="0"/>
+        <w:jc w:val="left"/>
+        <w:rPr>
+          <w:rFonts w:ascii="Calibri" w:hAnsi="Calibri" w:cs="Calibri" w:eastAsia="Calibri"/>
+          <w:color w:val="auto"/>
+          <w:spacing w:val="0"/>
+          <w:position w:val="0"/>
+          <w:sz w:val="22"/>
+          <w:shd w:fill="FFFF00" w:val="clear"/>
+        </w:rPr>
+      </w:pPr>
+      <w:r>
+        <w:rPr>
+          <w:rFonts w:ascii="Calibri" w:hAnsi="Calibri" w:cs="Calibri" w:eastAsia="Calibri"/>
+          <w:b/>
+          <w:color w:val="auto"/>
+          <w:spacing w:val="0"/>
+          <w:position w:val="0"/>
+          <w:sz w:val="22"/>
+          <w:shd w:fill="FFFF00" w:val="clear"/>
         </w:rPr>
         <w:t xml:space="preserve">Admin:</w:t>
       </w:r>
@@ -1736,17 +1736,17 @@
           <w:spacing w:val="0"/>
           <w:position w:val="0"/>
           <w:sz w:val="22"/>
-          <w:shd w:fill="auto" w:val="clear"/>
-        </w:rPr>
-      </w:pPr>
-      <w:r>
-        <w:rPr>
-          <w:rFonts w:ascii="Calibri" w:hAnsi="Calibri" w:cs="Calibri" w:eastAsia="Calibri"/>
-          <w:color w:val="auto"/>
-          <w:spacing w:val="0"/>
-          <w:position w:val="0"/>
-          <w:sz w:val="22"/>
-          <w:shd w:fill="auto" w:val="clear"/>
+          <w:shd w:fill="FFFF00" w:val="clear"/>
+        </w:rPr>
+      </w:pPr>
+      <w:r>
+        <w:rPr>
+          <w:rFonts w:ascii="Calibri" w:hAnsi="Calibri" w:cs="Calibri" w:eastAsia="Calibri"/>
+          <w:color w:val="auto"/>
+          <w:spacing w:val="0"/>
+          <w:position w:val="0"/>
+          <w:sz w:val="22"/>
+          <w:shd w:fill="FFFF00" w:val="clear"/>
         </w:rPr>
         <w:t xml:space="preserve">Can create, edit, and delete question papers and managing users.</w:t>
       </w:r>
@@ -1762,17 +1762,17 @@
           <w:spacing w:val="0"/>
           <w:position w:val="0"/>
           <w:sz w:val="22"/>
-          <w:shd w:fill="auto" w:val="clear"/>
-        </w:rPr>
-      </w:pPr>
-      <w:r>
-        <w:rPr>
-          <w:rFonts w:ascii="Calibri" w:hAnsi="Calibri" w:cs="Calibri" w:eastAsia="Calibri"/>
-          <w:color w:val="auto"/>
-          <w:spacing w:val="0"/>
-          <w:position w:val="0"/>
-          <w:sz w:val="22"/>
-          <w:shd w:fill="auto" w:val="clear"/>
+          <w:shd w:fill="FFFF00" w:val="clear"/>
+        </w:rPr>
+      </w:pPr>
+      <w:r>
+        <w:rPr>
+          <w:rFonts w:ascii="Calibri" w:hAnsi="Calibri" w:cs="Calibri" w:eastAsia="Calibri"/>
+          <w:color w:val="auto"/>
+          <w:spacing w:val="0"/>
+          <w:position w:val="0"/>
+          <w:sz w:val="22"/>
+          <w:shd w:fill="FFFF00" w:val="clear"/>
         </w:rPr>
         <w:t xml:space="preserve">Can review and approve or reject question papers.</w:t>
       </w:r>
@@ -1804,18 +1804,18 @@
           <w:spacing w:val="0"/>
           <w:position w:val="0"/>
           <w:sz w:val="22"/>
-          <w:shd w:fill="auto" w:val="clear"/>
-        </w:rPr>
-      </w:pPr>
-      <w:r>
-        <w:rPr>
-          <w:rFonts w:ascii="Calibri" w:hAnsi="Calibri" w:cs="Calibri" w:eastAsia="Calibri"/>
-          <w:b/>
-          <w:color w:val="auto"/>
-          <w:spacing w:val="0"/>
-          <w:position w:val="0"/>
-          <w:sz w:val="22"/>
-          <w:shd w:fill="auto" w:val="clear"/>
+          <w:shd w:fill="FFFF00" w:val="clear"/>
+        </w:rPr>
+      </w:pPr>
+      <w:r>
+        <w:rPr>
+          <w:rFonts w:ascii="Calibri" w:hAnsi="Calibri" w:cs="Calibri" w:eastAsia="Calibri"/>
+          <w:b/>
+          <w:color w:val="auto"/>
+          <w:spacing w:val="0"/>
+          <w:position w:val="0"/>
+          <w:sz w:val="22"/>
+          <w:shd w:fill="FFFF00" w:val="clear"/>
         </w:rPr>
         <w:t xml:space="preserve">Teacher:</w:t>
       </w:r>
@@ -1831,17 +1831,17 @@
           <w:spacing w:val="0"/>
           <w:position w:val="0"/>
           <w:sz w:val="22"/>
-          <w:shd w:fill="auto" w:val="clear"/>
-        </w:rPr>
-      </w:pPr>
-      <w:r>
-        <w:rPr>
-          <w:rFonts w:ascii="Calibri" w:hAnsi="Calibri" w:cs="Calibri" w:eastAsia="Calibri"/>
-          <w:color w:val="auto"/>
-          <w:spacing w:val="0"/>
-          <w:position w:val="0"/>
-          <w:sz w:val="22"/>
-          <w:shd w:fill="auto" w:val="clear"/>
+          <w:shd w:fill="FFFF00" w:val="clear"/>
+        </w:rPr>
+      </w:pPr>
+      <w:r>
+        <w:rPr>
+          <w:rFonts w:ascii="Calibri" w:hAnsi="Calibri" w:cs="Calibri" w:eastAsia="Calibri"/>
+          <w:color w:val="auto"/>
+          <w:spacing w:val="0"/>
+          <w:position w:val="0"/>
+          <w:sz w:val="22"/>
+          <w:shd w:fill="FFFF00" w:val="clear"/>
         </w:rPr>
         <w:t xml:space="preserve">Can create, edit, and delete question papers.</w:t>
       </w:r>
@@ -1857,17 +1857,17 @@
           <w:spacing w:val="0"/>
           <w:position w:val="0"/>
           <w:sz w:val="22"/>
-          <w:shd w:fill="auto" w:val="clear"/>
-        </w:rPr>
-      </w:pPr>
-      <w:r>
-        <w:rPr>
-          <w:rFonts w:ascii="Calibri" w:hAnsi="Calibri" w:cs="Calibri" w:eastAsia="Calibri"/>
-          <w:color w:val="auto"/>
-          <w:spacing w:val="0"/>
-          <w:position w:val="0"/>
-          <w:sz w:val="22"/>
-          <w:shd w:fill="auto" w:val="clear"/>
+          <w:shd w:fill="FFFF00" w:val="clear"/>
+        </w:rPr>
+      </w:pPr>
+      <w:r>
+        <w:rPr>
+          <w:rFonts w:ascii="Calibri" w:hAnsi="Calibri" w:cs="Calibri" w:eastAsia="Calibri"/>
+          <w:color w:val="auto"/>
+          <w:spacing w:val="0"/>
+          <w:position w:val="0"/>
+          <w:sz w:val="22"/>
+          <w:shd w:fill="FFFF00" w:val="clear"/>
         </w:rPr>
         <w:t xml:space="preserve">Can submit question papers for review.</w:t>
       </w:r>
@@ -1898,18 +1898,18 @@
           <w:spacing w:val="0"/>
           <w:position w:val="0"/>
           <w:sz w:val="22"/>
-          <w:shd w:fill="auto" w:val="clear"/>
-        </w:rPr>
-      </w:pPr>
-      <w:r>
-        <w:rPr>
-          <w:rFonts w:ascii="Calibri" w:hAnsi="Calibri" w:cs="Calibri" w:eastAsia="Calibri"/>
-          <w:b/>
-          <w:color w:val="auto"/>
-          <w:spacing w:val="0"/>
-          <w:position w:val="0"/>
-          <w:sz w:val="22"/>
-          <w:shd w:fill="auto" w:val="clear"/>
+          <w:shd w:fill="FFFF00" w:val="clear"/>
+        </w:rPr>
+      </w:pPr>
+      <w:r>
+        <w:rPr>
+          <w:rFonts w:ascii="Calibri" w:hAnsi="Calibri" w:cs="Calibri" w:eastAsia="Calibri"/>
+          <w:b/>
+          <w:color w:val="auto"/>
+          <w:spacing w:val="0"/>
+          <w:position w:val="0"/>
+          <w:sz w:val="22"/>
+          <w:shd w:fill="FFFF00" w:val="clear"/>
         </w:rPr>
         <w:t xml:space="preserve">Student:</w:t>
       </w:r>
@@ -1935,49 +1935,60 @@
           <w:spacing w:val="0"/>
           <w:position w:val="0"/>
           <w:sz w:val="22"/>
-          <w:shd w:fill="auto" w:val="clear"/>
-        </w:rPr>
-        <w:t xml:space="preserve">Can view active question papers.</w:t>
-      </w:r>
-    </w:p>
-    <w:p>
-      <w:pPr>
-        <w:spacing w:before="0" w:after="0" w:line="240"/>
-        <w:ind w:right="0" w:left="0" w:firstLine="0"/>
-        <w:jc w:val="left"/>
-        <w:rPr>
-          <w:rFonts w:ascii="Calibri" w:hAnsi="Calibri" w:cs="Calibri" w:eastAsia="Calibri"/>
-          <w:color w:val="auto"/>
-          <w:spacing w:val="0"/>
-          <w:position w:val="0"/>
-          <w:sz w:val="22"/>
-          <w:shd w:fill="auto" w:val="clear"/>
-        </w:rPr>
-      </w:pPr>
-    </w:p>
-    <w:p>
-      <w:pPr>
-        <w:spacing w:before="0" w:after="0" w:line="240"/>
-        <w:ind w:right="0" w:left="0" w:firstLine="0"/>
-        <w:jc w:val="left"/>
-        <w:rPr>
-          <w:rFonts w:ascii="Calibri" w:hAnsi="Calibri" w:cs="Calibri" w:eastAsia="Calibri"/>
-          <w:color w:val="auto"/>
-          <w:spacing w:val="0"/>
-          <w:position w:val="0"/>
-          <w:sz w:val="22"/>
-          <w:shd w:fill="auto" w:val="clear"/>
-        </w:rPr>
-      </w:pPr>
-      <w:r>
-        <w:rPr>
-          <w:rFonts w:ascii="Calibri" w:hAnsi="Calibri" w:cs="Calibri" w:eastAsia="Calibri"/>
-          <w:b/>
-          <w:color w:val="auto"/>
-          <w:spacing w:val="0"/>
-          <w:position w:val="0"/>
-          <w:sz w:val="22"/>
-          <w:shd w:fill="auto" w:val="clear"/>
+          <w:shd w:fill="FFFF00" w:val="clear"/>
+        </w:rPr>
+        <w:t xml:space="preserve">Can view active question papers</w:t>
+      </w:r>
+      <w:r>
+        <w:rPr>
+          <w:rFonts w:ascii="Calibri" w:hAnsi="Calibri" w:cs="Calibri" w:eastAsia="Calibri"/>
+          <w:color w:val="auto"/>
+          <w:spacing w:val="0"/>
+          <w:position w:val="0"/>
+          <w:sz w:val="22"/>
+          <w:shd w:fill="auto" w:val="clear"/>
+        </w:rPr>
+        <w:t xml:space="preserve">.</w:t>
+      </w:r>
+    </w:p>
+    <w:p>
+      <w:pPr>
+        <w:spacing w:before="0" w:after="0" w:line="240"/>
+        <w:ind w:right="0" w:left="0" w:firstLine="0"/>
+        <w:jc w:val="left"/>
+        <w:rPr>
+          <w:rFonts w:ascii="Calibri" w:hAnsi="Calibri" w:cs="Calibri" w:eastAsia="Calibri"/>
+          <w:color w:val="auto"/>
+          <w:spacing w:val="0"/>
+          <w:position w:val="0"/>
+          <w:sz w:val="22"/>
+          <w:shd w:fill="auto" w:val="clear"/>
+        </w:rPr>
+      </w:pPr>
+    </w:p>
+    <w:p>
+      <w:pPr>
+        <w:spacing w:before="0" w:after="0" w:line="240"/>
+        <w:ind w:right="0" w:left="0" w:firstLine="0"/>
+        <w:jc w:val="left"/>
+        <w:rPr>
+          <w:rFonts w:ascii="Calibri" w:hAnsi="Calibri" w:cs="Calibri" w:eastAsia="Calibri"/>
+          <w:color w:val="auto"/>
+          <w:spacing w:val="0"/>
+          <w:position w:val="0"/>
+          <w:sz w:val="22"/>
+          <w:shd w:fill="FFFF00" w:val="clear"/>
+        </w:rPr>
+      </w:pPr>
+      <w:r>
+        <w:rPr>
+          <w:rFonts w:ascii="Calibri" w:hAnsi="Calibri" w:cs="Calibri" w:eastAsia="Calibri"/>
+          <w:b/>
+          <w:color w:val="auto"/>
+          <w:spacing w:val="0"/>
+          <w:position w:val="0"/>
+          <w:sz w:val="22"/>
+          <w:shd w:fill="FFFF00" w:val="clear"/>
         </w:rPr>
         <w:t xml:space="preserve">Flow of the Application:</w:t>
       </w:r>
@@ -1994,18 +2005,18 @@
           <w:spacing w:val="0"/>
           <w:position w:val="0"/>
           <w:sz w:val="22"/>
-          <w:shd w:fill="auto" w:val="clear"/>
-        </w:rPr>
-      </w:pPr>
-      <w:r>
-        <w:rPr>
-          <w:rFonts w:ascii="Calibri" w:hAnsi="Calibri" w:cs="Calibri" w:eastAsia="Calibri"/>
-          <w:b/>
-          <w:color w:val="auto"/>
-          <w:spacing w:val="0"/>
-          <w:position w:val="0"/>
-          <w:sz w:val="22"/>
-          <w:shd w:fill="auto" w:val="clear"/>
+          <w:shd w:fill="FFFF00" w:val="clear"/>
+        </w:rPr>
+      </w:pPr>
+      <w:r>
+        <w:rPr>
+          <w:rFonts w:ascii="Calibri" w:hAnsi="Calibri" w:cs="Calibri" w:eastAsia="Calibri"/>
+          <w:b/>
+          <w:color w:val="auto"/>
+          <w:spacing w:val="0"/>
+          <w:position w:val="0"/>
+          <w:sz w:val="22"/>
+          <w:shd w:fill="FFFF00" w:val="clear"/>
         </w:rPr>
         <w:t xml:space="preserve">User Authentication and Authorization:</w:t>
       </w:r>
@@ -2021,17 +2032,17 @@
           <w:spacing w:val="0"/>
           <w:position w:val="0"/>
           <w:sz w:val="22"/>
-          <w:shd w:fill="auto" w:val="clear"/>
-        </w:rPr>
-      </w:pPr>
-      <w:r>
-        <w:rPr>
-          <w:rFonts w:ascii="Calibri" w:hAnsi="Calibri" w:cs="Calibri" w:eastAsia="Calibri"/>
-          <w:color w:val="auto"/>
-          <w:spacing w:val="0"/>
-          <w:position w:val="0"/>
-          <w:sz w:val="22"/>
-          <w:shd w:fill="auto" w:val="clear"/>
+          <w:shd w:fill="FFFF00" w:val="clear"/>
+        </w:rPr>
+      </w:pPr>
+      <w:r>
+        <w:rPr>
+          <w:rFonts w:ascii="Calibri" w:hAnsi="Calibri" w:cs="Calibri" w:eastAsia="Calibri"/>
+          <w:color w:val="auto"/>
+          <w:spacing w:val="0"/>
+          <w:position w:val="0"/>
+          <w:sz w:val="22"/>
+          <w:shd w:fill="FFFF00" w:val="clear"/>
         </w:rPr>
         <w:t xml:space="preserve">Users log in using their credentials.</w:t>
       </w:r>
@@ -2047,17 +2058,17 @@
           <w:spacing w:val="0"/>
           <w:position w:val="0"/>
           <w:sz w:val="22"/>
-          <w:shd w:fill="auto" w:val="clear"/>
-        </w:rPr>
-      </w:pPr>
-      <w:r>
-        <w:rPr>
-          <w:rFonts w:ascii="Calibri" w:hAnsi="Calibri" w:cs="Calibri" w:eastAsia="Calibri"/>
-          <w:color w:val="auto"/>
-          <w:spacing w:val="0"/>
-          <w:position w:val="0"/>
-          <w:sz w:val="22"/>
-          <w:shd w:fill="auto" w:val="clear"/>
+          <w:shd w:fill="FFFF00" w:val="clear"/>
+        </w:rPr>
+      </w:pPr>
+      <w:r>
+        <w:rPr>
+          <w:rFonts w:ascii="Calibri" w:hAnsi="Calibri" w:cs="Calibri" w:eastAsia="Calibri"/>
+          <w:color w:val="auto"/>
+          <w:spacing w:val="0"/>
+          <w:position w:val="0"/>
+          <w:sz w:val="22"/>
+          <w:shd w:fill="FFFF00" w:val="clear"/>
         </w:rPr>
         <w:t xml:space="preserve">Upon login, their role and permissions are loaded.</w:t>
       </w:r>
@@ -2089,18 +2100,18 @@
           <w:spacing w:val="0"/>
           <w:position w:val="0"/>
           <w:sz w:val="22"/>
-          <w:shd w:fill="auto" w:val="clear"/>
-        </w:rPr>
-      </w:pPr>
-      <w:r>
-        <w:rPr>
-          <w:rFonts w:ascii="Calibri" w:hAnsi="Calibri" w:cs="Calibri" w:eastAsia="Calibri"/>
-          <w:b/>
-          <w:color w:val="auto"/>
-          <w:spacing w:val="0"/>
-          <w:position w:val="0"/>
-          <w:sz w:val="22"/>
-          <w:shd w:fill="auto" w:val="clear"/>
+          <w:shd w:fill="FFFF00" w:val="clear"/>
+        </w:rPr>
+      </w:pPr>
+      <w:r>
+        <w:rPr>
+          <w:rFonts w:ascii="Calibri" w:hAnsi="Calibri" w:cs="Calibri" w:eastAsia="Calibri"/>
+          <w:b/>
+          <w:color w:val="auto"/>
+          <w:spacing w:val="0"/>
+          <w:position w:val="0"/>
+          <w:sz w:val="22"/>
+          <w:shd w:fill="FFFF00" w:val="clear"/>
         </w:rPr>
         <w:t xml:space="preserve">Question Paper Creation:</w:t>
       </w:r>
@@ -2116,32 +2127,32 @@
           <w:spacing w:val="0"/>
           <w:position w:val="0"/>
           <w:sz w:val="22"/>
-          <w:shd w:fill="auto" w:val="clear"/>
-        </w:rPr>
-      </w:pPr>
-    </w:p>
-    <w:p>
-      <w:pPr>
-        <w:spacing w:before="0" w:after="0" w:line="240"/>
-        <w:ind w:right="0" w:left="720" w:firstLine="0"/>
-        <w:jc w:val="left"/>
-        <w:rPr>
-          <w:rFonts w:ascii="Calibri" w:hAnsi="Calibri" w:cs="Calibri" w:eastAsia="Calibri"/>
-          <w:color w:val="auto"/>
-          <w:spacing w:val="0"/>
-          <w:position w:val="0"/>
-          <w:sz w:val="22"/>
-          <w:shd w:fill="auto" w:val="clear"/>
-        </w:rPr>
-      </w:pPr>
-      <w:r>
-        <w:rPr>
-          <w:rFonts w:ascii="Calibri" w:hAnsi="Calibri" w:cs="Calibri" w:eastAsia="Calibri"/>
-          <w:color w:val="auto"/>
-          <w:spacing w:val="0"/>
-          <w:position w:val="0"/>
-          <w:sz w:val="22"/>
-          <w:shd w:fill="auto" w:val="clear"/>
+          <w:shd w:fill="FFFF00" w:val="clear"/>
+        </w:rPr>
+      </w:pPr>
+    </w:p>
+    <w:p>
+      <w:pPr>
+        <w:spacing w:before="0" w:after="0" w:line="240"/>
+        <w:ind w:right="0" w:left="720" w:firstLine="0"/>
+        <w:jc w:val="left"/>
+        <w:rPr>
+          <w:rFonts w:ascii="Calibri" w:hAnsi="Calibri" w:cs="Calibri" w:eastAsia="Calibri"/>
+          <w:color w:val="auto"/>
+          <w:spacing w:val="0"/>
+          <w:position w:val="0"/>
+          <w:sz w:val="22"/>
+          <w:shd w:fill="FFFF00" w:val="clear"/>
+        </w:rPr>
+      </w:pPr>
+      <w:r>
+        <w:rPr>
+          <w:rFonts w:ascii="Calibri" w:hAnsi="Calibri" w:cs="Calibri" w:eastAsia="Calibri"/>
+          <w:color w:val="auto"/>
+          <w:spacing w:val="0"/>
+          <w:position w:val="0"/>
+          <w:sz w:val="22"/>
+          <w:shd w:fill="FFFF00" w:val="clear"/>
         </w:rPr>
         <w:t xml:space="preserve">Teachers navigate to the "Create Question Paper" page.</w:t>
       </w:r>
@@ -2157,17 +2168,17 @@
           <w:spacing w:val="0"/>
           <w:position w:val="0"/>
           <w:sz w:val="22"/>
-          <w:shd w:fill="auto" w:val="clear"/>
-        </w:rPr>
-      </w:pPr>
-      <w:r>
-        <w:rPr>
-          <w:rFonts w:ascii="Calibri" w:hAnsi="Calibri" w:cs="Calibri" w:eastAsia="Calibri"/>
-          <w:color w:val="auto"/>
-          <w:spacing w:val="0"/>
-          <w:position w:val="0"/>
-          <w:sz w:val="22"/>
-          <w:shd w:fill="auto" w:val="clear"/>
+          <w:shd w:fill="FFFF00" w:val="clear"/>
+        </w:rPr>
+      </w:pPr>
+      <w:r>
+        <w:rPr>
+          <w:rFonts w:ascii="Calibri" w:hAnsi="Calibri" w:cs="Calibri" w:eastAsia="Calibri"/>
+          <w:color w:val="auto"/>
+          <w:spacing w:val="0"/>
+          <w:position w:val="0"/>
+          <w:sz w:val="22"/>
+          <w:shd w:fill="FFFF00" w:val="clear"/>
         </w:rPr>
         <w:t xml:space="preserve">They input details such as title, description, and questions.</w:t>
       </w:r>
@@ -2183,17 +2194,17 @@
           <w:spacing w:val="0"/>
           <w:position w:val="0"/>
           <w:sz w:val="22"/>
-          <w:shd w:fill="auto" w:val="clear"/>
-        </w:rPr>
-      </w:pPr>
-      <w:r>
-        <w:rPr>
-          <w:rFonts w:ascii="Calibri" w:hAnsi="Calibri" w:cs="Calibri" w:eastAsia="Calibri"/>
-          <w:color w:val="auto"/>
-          <w:spacing w:val="0"/>
-          <w:position w:val="0"/>
-          <w:sz w:val="22"/>
-          <w:shd w:fill="auto" w:val="clear"/>
+          <w:shd w:fill="FFFF00" w:val="clear"/>
+        </w:rPr>
+      </w:pPr>
+      <w:r>
+        <w:rPr>
+          <w:rFonts w:ascii="Calibri" w:hAnsi="Calibri" w:cs="Calibri" w:eastAsia="Calibri"/>
+          <w:color w:val="auto"/>
+          <w:spacing w:val="0"/>
+          <w:position w:val="0"/>
+          <w:sz w:val="22"/>
+          <w:shd w:fill="FFFF00" w:val="clear"/>
         </w:rPr>
         <w:t xml:space="preserve">After creating the draft, they can either save it or submit it for review.</w:t>
       </w:r>
@@ -2225,18 +2236,18 @@
           <w:spacing w:val="0"/>
           <w:position w:val="0"/>
           <w:sz w:val="22"/>
-          <w:shd w:fill="auto" w:val="clear"/>
-        </w:rPr>
-      </w:pPr>
-      <w:r>
-        <w:rPr>
-          <w:rFonts w:ascii="Calibri" w:hAnsi="Calibri" w:cs="Calibri" w:eastAsia="Calibri"/>
-          <w:b/>
-          <w:color w:val="auto"/>
-          <w:spacing w:val="0"/>
-          <w:position w:val="0"/>
-          <w:sz w:val="22"/>
-          <w:shd w:fill="auto" w:val="clear"/>
+          <w:shd w:fill="FFFF00" w:val="clear"/>
+        </w:rPr>
+      </w:pPr>
+      <w:r>
+        <w:rPr>
+          <w:rFonts w:ascii="Calibri" w:hAnsi="Calibri" w:cs="Calibri" w:eastAsia="Calibri"/>
+          <w:b/>
+          <w:color w:val="auto"/>
+          <w:spacing w:val="0"/>
+          <w:position w:val="0"/>
+          <w:sz w:val="22"/>
+          <w:shd w:fill="FFFF00" w:val="clear"/>
         </w:rPr>
         <w:t xml:space="preserve">Approval Workflow:</w:t>
       </w:r>
@@ -2252,32 +2263,32 @@
           <w:spacing w:val="0"/>
           <w:position w:val="0"/>
           <w:sz w:val="22"/>
-          <w:shd w:fill="auto" w:val="clear"/>
-        </w:rPr>
-      </w:pPr>
-    </w:p>
-    <w:p>
-      <w:pPr>
-        <w:spacing w:before="0" w:after="0" w:line="240"/>
-        <w:ind w:right="0" w:left="720" w:firstLine="0"/>
-        <w:jc w:val="left"/>
-        <w:rPr>
-          <w:rFonts w:ascii="Calibri" w:hAnsi="Calibri" w:cs="Calibri" w:eastAsia="Calibri"/>
-          <w:color w:val="auto"/>
-          <w:spacing w:val="0"/>
-          <w:position w:val="0"/>
-          <w:sz w:val="22"/>
-          <w:shd w:fill="auto" w:val="clear"/>
-        </w:rPr>
-      </w:pPr>
-      <w:r>
-        <w:rPr>
-          <w:rFonts w:ascii="Calibri" w:hAnsi="Calibri" w:cs="Calibri" w:eastAsia="Calibri"/>
-          <w:color w:val="auto"/>
-          <w:spacing w:val="0"/>
-          <w:position w:val="0"/>
-          <w:sz w:val="22"/>
-          <w:shd w:fill="auto" w:val="clear"/>
+          <w:shd w:fill="FFFF00" w:val="clear"/>
+        </w:rPr>
+      </w:pPr>
+    </w:p>
+    <w:p>
+      <w:pPr>
+        <w:spacing w:before="0" w:after="0" w:line="240"/>
+        <w:ind w:right="0" w:left="720" w:firstLine="0"/>
+        <w:jc w:val="left"/>
+        <w:rPr>
+          <w:rFonts w:ascii="Calibri" w:hAnsi="Calibri" w:cs="Calibri" w:eastAsia="Calibri"/>
+          <w:color w:val="auto"/>
+          <w:spacing w:val="0"/>
+          <w:position w:val="0"/>
+          <w:sz w:val="22"/>
+          <w:shd w:fill="FFFF00" w:val="clear"/>
+        </w:rPr>
+      </w:pPr>
+      <w:r>
+        <w:rPr>
+          <w:rFonts w:ascii="Calibri" w:hAnsi="Calibri" w:cs="Calibri" w:eastAsia="Calibri"/>
+          <w:color w:val="auto"/>
+          <w:spacing w:val="0"/>
+          <w:position w:val="0"/>
+          <w:sz w:val="22"/>
+          <w:shd w:fill="FFFF00" w:val="clear"/>
         </w:rPr>
         <w:t xml:space="preserve">When a teacher submits a question paper for review, an entry is made in the approval table with the status pending and the ID of the question paper and the teacher.</w:t>
       </w:r>
@@ -2293,17 +2304,17 @@
           <w:spacing w:val="0"/>
           <w:position w:val="0"/>
           <w:sz w:val="22"/>
-          <w:shd w:fill="auto" w:val="clear"/>
-        </w:rPr>
-      </w:pPr>
-      <w:r>
-        <w:rPr>
-          <w:rFonts w:ascii="Calibri" w:hAnsi="Calibri" w:cs="Calibri" w:eastAsia="Calibri"/>
-          <w:color w:val="auto"/>
-          <w:spacing w:val="0"/>
-          <w:position w:val="0"/>
-          <w:sz w:val="22"/>
-          <w:shd w:fill="auto" w:val="clear"/>
+          <w:shd w:fill="FFFF00" w:val="clear"/>
+        </w:rPr>
+      </w:pPr>
+      <w:r>
+        <w:rPr>
+          <w:rFonts w:ascii="Calibri" w:hAnsi="Calibri" w:cs="Calibri" w:eastAsia="Calibri"/>
+          <w:color w:val="auto"/>
+          <w:spacing w:val="0"/>
+          <w:position w:val="0"/>
+          <w:sz w:val="22"/>
+          <w:shd w:fill="FFFF00" w:val="clear"/>
         </w:rPr>
         <w:t xml:space="preserve">The admin receives a notification or can see pending question papers in their dashboard.</w:t>
       </w:r>
@@ -2319,17 +2330,17 @@
           <w:spacing w:val="0"/>
           <w:position w:val="0"/>
           <w:sz w:val="22"/>
-          <w:shd w:fill="auto" w:val="clear"/>
-        </w:rPr>
-      </w:pPr>
-      <w:r>
-        <w:rPr>
-          <w:rFonts w:ascii="Calibri" w:hAnsi="Calibri" w:cs="Calibri" w:eastAsia="Calibri"/>
-          <w:color w:val="auto"/>
-          <w:spacing w:val="0"/>
-          <w:position w:val="0"/>
-          <w:sz w:val="22"/>
-          <w:shd w:fill="auto" w:val="clear"/>
+          <w:shd w:fill="FFFF00" w:val="clear"/>
+        </w:rPr>
+      </w:pPr>
+      <w:r>
+        <w:rPr>
+          <w:rFonts w:ascii="Calibri" w:hAnsi="Calibri" w:cs="Calibri" w:eastAsia="Calibri"/>
+          <w:color w:val="auto"/>
+          <w:spacing w:val="0"/>
+          <w:position w:val="0"/>
+          <w:sz w:val="22"/>
+          <w:shd w:fill="FFFF00" w:val="clear"/>
         </w:rPr>
         <w:t xml:space="preserve">The admin can review the question paper and either approve it or send it back for revision.</w:t>
       </w:r>
@@ -2345,17 +2356,17 @@
           <w:spacing w:val="0"/>
           <w:position w:val="0"/>
           <w:sz w:val="22"/>
-          <w:shd w:fill="auto" w:val="clear"/>
-        </w:rPr>
-      </w:pPr>
-      <w:r>
-        <w:rPr>
-          <w:rFonts w:ascii="Calibri" w:hAnsi="Calibri" w:cs="Calibri" w:eastAsia="Calibri"/>
-          <w:color w:val="auto"/>
-          <w:spacing w:val="0"/>
-          <w:position w:val="0"/>
-          <w:sz w:val="22"/>
-          <w:shd w:fill="auto" w:val="clear"/>
+          <w:shd w:fill="FFFF00" w:val="clear"/>
+        </w:rPr>
+      </w:pPr>
+      <w:r>
+        <w:rPr>
+          <w:rFonts w:ascii="Calibri" w:hAnsi="Calibri" w:cs="Calibri" w:eastAsia="Calibri"/>
+          <w:color w:val="auto"/>
+          <w:spacing w:val="0"/>
+          <w:position w:val="0"/>
+          <w:sz w:val="22"/>
+          <w:shd w:fill="FFFF00" w:val="clear"/>
         </w:rPr>
         <w:t xml:space="preserve">If approved, the status of the question paper changes to active, and it becomes available to students.</w:t>
       </w:r>
@@ -2387,18 +2398,18 @@
           <w:spacing w:val="0"/>
           <w:position w:val="0"/>
           <w:sz w:val="22"/>
-          <w:shd w:fill="auto" w:val="clear"/>
-        </w:rPr>
-      </w:pPr>
-      <w:r>
-        <w:rPr>
-          <w:rFonts w:ascii="Calibri" w:hAnsi="Calibri" w:cs="Calibri" w:eastAsia="Calibri"/>
-          <w:b/>
-          <w:color w:val="auto"/>
-          <w:spacing w:val="0"/>
-          <w:position w:val="0"/>
-          <w:sz w:val="22"/>
-          <w:shd w:fill="auto" w:val="clear"/>
+          <w:shd w:fill="FFFF00" w:val="clear"/>
+        </w:rPr>
+      </w:pPr>
+      <w:r>
+        <w:rPr>
+          <w:rFonts w:ascii="Calibri" w:hAnsi="Calibri" w:cs="Calibri" w:eastAsia="Calibri"/>
+          <w:b/>
+          <w:color w:val="auto"/>
+          <w:spacing w:val="0"/>
+          <w:position w:val="0"/>
+          <w:sz w:val="22"/>
+          <w:shd w:fill="FFFF00" w:val="clear"/>
         </w:rPr>
         <w:t xml:space="preserve">Access Control:</w:t>
       </w:r>
@@ -2414,32 +2425,32 @@
           <w:spacing w:val="0"/>
           <w:position w:val="0"/>
           <w:sz w:val="22"/>
-          <w:shd w:fill="auto" w:val="clear"/>
-        </w:rPr>
-      </w:pPr>
-    </w:p>
-    <w:p>
-      <w:pPr>
-        <w:spacing w:before="0" w:after="0" w:line="240"/>
-        <w:ind w:right="0" w:left="720" w:firstLine="0"/>
-        <w:jc w:val="left"/>
-        <w:rPr>
-          <w:rFonts w:ascii="Calibri" w:hAnsi="Calibri" w:cs="Calibri" w:eastAsia="Calibri"/>
-          <w:color w:val="auto"/>
-          <w:spacing w:val="0"/>
-          <w:position w:val="0"/>
-          <w:sz w:val="22"/>
-          <w:shd w:fill="auto" w:val="clear"/>
-        </w:rPr>
-      </w:pPr>
-      <w:r>
-        <w:rPr>
-          <w:rFonts w:ascii="Calibri" w:hAnsi="Calibri" w:cs="Calibri" w:eastAsia="Calibri"/>
-          <w:color w:val="auto"/>
-          <w:spacing w:val="0"/>
-          <w:position w:val="0"/>
-          <w:sz w:val="22"/>
-          <w:shd w:fill="auto" w:val="clear"/>
+          <w:shd w:fill="FFFF00" w:val="clear"/>
+        </w:rPr>
+      </w:pPr>
+    </w:p>
+    <w:p>
+      <w:pPr>
+        <w:spacing w:before="0" w:after="0" w:line="240"/>
+        <w:ind w:right="0" w:left="720" w:firstLine="0"/>
+        <w:jc w:val="left"/>
+        <w:rPr>
+          <w:rFonts w:ascii="Calibri" w:hAnsi="Calibri" w:cs="Calibri" w:eastAsia="Calibri"/>
+          <w:color w:val="auto"/>
+          <w:spacing w:val="0"/>
+          <w:position w:val="0"/>
+          <w:sz w:val="22"/>
+          <w:shd w:fill="FFFF00" w:val="clear"/>
+        </w:rPr>
+      </w:pPr>
+      <w:r>
+        <w:rPr>
+          <w:rFonts w:ascii="Calibri" w:hAnsi="Calibri" w:cs="Calibri" w:eastAsia="Calibri"/>
+          <w:color w:val="auto"/>
+          <w:spacing w:val="0"/>
+          <w:position w:val="0"/>
+          <w:sz w:val="22"/>
+          <w:shd w:fill="FFFF00" w:val="clear"/>
         </w:rPr>
         <w:t xml:space="preserve">The application checks the user's role and permissions at various points:</w:t>
       </w:r>
@@ -2455,17 +2466,17 @@
           <w:spacing w:val="0"/>
           <w:position w:val="0"/>
           <w:sz w:val="22"/>
-          <w:shd w:fill="auto" w:val="clear"/>
-        </w:rPr>
-      </w:pPr>
-      <w:r>
-        <w:rPr>
-          <w:rFonts w:ascii="Calibri" w:hAnsi="Calibri" w:cs="Calibri" w:eastAsia="Calibri"/>
-          <w:color w:val="auto"/>
-          <w:spacing w:val="0"/>
-          <w:position w:val="0"/>
-          <w:sz w:val="22"/>
-          <w:shd w:fill="auto" w:val="clear"/>
+          <w:shd w:fill="FFFF00" w:val="clear"/>
+        </w:rPr>
+      </w:pPr>
+      <w:r>
+        <w:rPr>
+          <w:rFonts w:ascii="Calibri" w:hAnsi="Calibri" w:cs="Calibri" w:eastAsia="Calibri"/>
+          <w:color w:val="auto"/>
+          <w:spacing w:val="0"/>
+          <w:position w:val="0"/>
+          <w:sz w:val="22"/>
+          <w:shd w:fill="FFFF00" w:val="clear"/>
         </w:rPr>
         <w:t xml:space="preserve">Admins have access to all functionalities.</w:t>
       </w:r>
@@ -2481,17 +2492,17 @@
           <w:spacing w:val="0"/>
           <w:position w:val="0"/>
           <w:sz w:val="22"/>
-          <w:shd w:fill="auto" w:val="clear"/>
-        </w:rPr>
-      </w:pPr>
-      <w:r>
-        <w:rPr>
-          <w:rFonts w:ascii="Calibri" w:hAnsi="Calibri" w:cs="Calibri" w:eastAsia="Calibri"/>
-          <w:color w:val="auto"/>
-          <w:spacing w:val="0"/>
-          <w:position w:val="0"/>
-          <w:sz w:val="22"/>
-          <w:shd w:fill="auto" w:val="clear"/>
+          <w:shd w:fill="FFFF00" w:val="clear"/>
+        </w:rPr>
+      </w:pPr>
+      <w:r>
+        <w:rPr>
+          <w:rFonts w:ascii="Calibri" w:hAnsi="Calibri" w:cs="Calibri" w:eastAsia="Calibri"/>
+          <w:color w:val="auto"/>
+          <w:spacing w:val="0"/>
+          <w:position w:val="0"/>
+          <w:sz w:val="22"/>
+          <w:shd w:fill="FFFF00" w:val="clear"/>
         </w:rPr>
         <w:t xml:space="preserve">Teachers can create and submit question papers.</w:t>
       </w:r>
@@ -2507,17 +2518,17 @@
           <w:spacing w:val="0"/>
           <w:position w:val="0"/>
           <w:sz w:val="22"/>
-          <w:shd w:fill="auto" w:val="clear"/>
-        </w:rPr>
-      </w:pPr>
-      <w:r>
-        <w:rPr>
-          <w:rFonts w:ascii="Calibri" w:hAnsi="Calibri" w:cs="Calibri" w:eastAsia="Calibri"/>
-          <w:color w:val="auto"/>
-          <w:spacing w:val="0"/>
-          <w:position w:val="0"/>
-          <w:sz w:val="22"/>
-          <w:shd w:fill="auto" w:val="clear"/>
+          <w:shd w:fill="FFFF00" w:val="clear"/>
+        </w:rPr>
+      </w:pPr>
+      <w:r>
+        <w:rPr>
+          <w:rFonts w:ascii="Calibri" w:hAnsi="Calibri" w:cs="Calibri" w:eastAsia="Calibri"/>
+          <w:color w:val="auto"/>
+          <w:spacing w:val="0"/>
+          <w:position w:val="0"/>
+          <w:sz w:val="22"/>
+          <w:shd w:fill="FFFF00" w:val="clear"/>
         </w:rPr>
         <w:t xml:space="preserve">Students can view active question papers.</w:t>
       </w:r>
@@ -2549,18 +2560,18 @@
           <w:spacing w:val="0"/>
           <w:position w:val="0"/>
           <w:sz w:val="22"/>
-          <w:shd w:fill="auto" w:val="clear"/>
-        </w:rPr>
-      </w:pPr>
-      <w:r>
-        <w:rPr>
-          <w:rFonts w:ascii="Calibri" w:hAnsi="Calibri" w:cs="Calibri" w:eastAsia="Calibri"/>
-          <w:b/>
-          <w:color w:val="auto"/>
-          <w:spacing w:val="0"/>
-          <w:position w:val="0"/>
-          <w:sz w:val="22"/>
-          <w:shd w:fill="auto" w:val="clear"/>
+          <w:shd w:fill="FFFF00" w:val="clear"/>
+        </w:rPr>
+      </w:pPr>
+      <w:r>
+        <w:rPr>
+          <w:rFonts w:ascii="Calibri" w:hAnsi="Calibri" w:cs="Calibri" w:eastAsia="Calibri"/>
+          <w:b/>
+          <w:color w:val="auto"/>
+          <w:spacing w:val="0"/>
+          <w:position w:val="0"/>
+          <w:sz w:val="22"/>
+          <w:shd w:fill="FFFF00" w:val="clear"/>
         </w:rPr>
         <w:t xml:space="preserve">UI Flow:</w:t>
       </w:r>
@@ -2576,32 +2587,32 @@
           <w:spacing w:val="0"/>
           <w:position w:val="0"/>
           <w:sz w:val="22"/>
-          <w:shd w:fill="auto" w:val="clear"/>
-        </w:rPr>
-      </w:pPr>
-    </w:p>
-    <w:p>
-      <w:pPr>
-        <w:spacing w:before="0" w:after="0" w:line="240"/>
-        <w:ind w:right="0" w:left="720" w:firstLine="0"/>
-        <w:jc w:val="left"/>
-        <w:rPr>
-          <w:rFonts w:ascii="Calibri" w:hAnsi="Calibri" w:cs="Calibri" w:eastAsia="Calibri"/>
-          <w:color w:val="auto"/>
-          <w:spacing w:val="0"/>
-          <w:position w:val="0"/>
-          <w:sz w:val="22"/>
-          <w:shd w:fill="auto" w:val="clear"/>
-        </w:rPr>
-      </w:pPr>
-      <w:r>
-        <w:rPr>
-          <w:rFonts w:ascii="Calibri" w:hAnsi="Calibri" w:cs="Calibri" w:eastAsia="Calibri"/>
-          <w:color w:val="auto"/>
-          <w:spacing w:val="0"/>
-          <w:position w:val="0"/>
-          <w:sz w:val="22"/>
-          <w:shd w:fill="auto" w:val="clear"/>
+          <w:shd w:fill="FFFF00" w:val="clear"/>
+        </w:rPr>
+      </w:pPr>
+    </w:p>
+    <w:p>
+      <w:pPr>
+        <w:spacing w:before="0" w:after="0" w:line="240"/>
+        <w:ind w:right="0" w:left="720" w:firstLine="0"/>
+        <w:jc w:val="left"/>
+        <w:rPr>
+          <w:rFonts w:ascii="Calibri" w:hAnsi="Calibri" w:cs="Calibri" w:eastAsia="Calibri"/>
+          <w:color w:val="auto"/>
+          <w:spacing w:val="0"/>
+          <w:position w:val="0"/>
+          <w:sz w:val="22"/>
+          <w:shd w:fill="FFFF00" w:val="clear"/>
+        </w:rPr>
+      </w:pPr>
+      <w:r>
+        <w:rPr>
+          <w:rFonts w:ascii="Calibri" w:hAnsi="Calibri" w:cs="Calibri" w:eastAsia="Calibri"/>
+          <w:color w:val="auto"/>
+          <w:spacing w:val="0"/>
+          <w:position w:val="0"/>
+          <w:sz w:val="22"/>
+          <w:shd w:fill="FFFF00" w:val="clear"/>
         </w:rPr>
         <w:t xml:space="preserve">The UI presents different options and functionalities based on the user's role and permissions.</w:t>
       </w:r>
@@ -2617,17 +2628,17 @@
           <w:spacing w:val="0"/>
           <w:position w:val="0"/>
           <w:sz w:val="22"/>
-          <w:shd w:fill="auto" w:val="clear"/>
-        </w:rPr>
-      </w:pPr>
-      <w:r>
-        <w:rPr>
-          <w:rFonts w:ascii="Calibri" w:hAnsi="Calibri" w:cs="Calibri" w:eastAsia="Calibri"/>
-          <w:color w:val="auto"/>
-          <w:spacing w:val="0"/>
-          <w:position w:val="0"/>
-          <w:sz w:val="22"/>
-          <w:shd w:fill="auto" w:val="clear"/>
+          <w:shd w:fill="FFFF00" w:val="clear"/>
+        </w:rPr>
+      </w:pPr>
+      <w:r>
+        <w:rPr>
+          <w:rFonts w:ascii="Calibri" w:hAnsi="Calibri" w:cs="Calibri" w:eastAsia="Calibri"/>
+          <w:color w:val="auto"/>
+          <w:spacing w:val="0"/>
+          <w:position w:val="0"/>
+          <w:sz w:val="22"/>
+          <w:shd w:fill="FFFF00" w:val="clear"/>
         </w:rPr>
         <w:t xml:space="preserve">For example, an admin sees options for managing users, approving question papers, etc., while a teacher sees options for creating and submitting question papers.</w:t>
       </w:r>
@@ -2659,18 +2670,18 @@
           <w:spacing w:val="0"/>
           <w:position w:val="0"/>
           <w:sz w:val="22"/>
-          <w:shd w:fill="auto" w:val="clear"/>
-        </w:rPr>
-      </w:pPr>
-      <w:r>
-        <w:rPr>
-          <w:rFonts w:ascii="Calibri" w:hAnsi="Calibri" w:cs="Calibri" w:eastAsia="Calibri"/>
-          <w:b/>
-          <w:color w:val="auto"/>
-          <w:spacing w:val="0"/>
-          <w:position w:val="0"/>
-          <w:sz w:val="22"/>
-          <w:shd w:fill="auto" w:val="clear"/>
+          <w:shd w:fill="FFFF00" w:val="clear"/>
+        </w:rPr>
+      </w:pPr>
+      <w:r>
+        <w:rPr>
+          <w:rFonts w:ascii="Calibri" w:hAnsi="Calibri" w:cs="Calibri" w:eastAsia="Calibri"/>
+          <w:b/>
+          <w:color w:val="auto"/>
+          <w:spacing w:val="0"/>
+          <w:position w:val="0"/>
+          <w:sz w:val="22"/>
+          <w:shd w:fill="FFFF00" w:val="clear"/>
         </w:rPr>
         <w:t xml:space="preserve">Error Handling and Notifications:</w:t>
       </w:r>
@@ -2686,32 +2697,32 @@
           <w:spacing w:val="0"/>
           <w:position w:val="0"/>
           <w:sz w:val="22"/>
-          <w:shd w:fill="auto" w:val="clear"/>
-        </w:rPr>
-      </w:pPr>
-    </w:p>
-    <w:p>
-      <w:pPr>
-        <w:spacing w:before="0" w:after="0" w:line="240"/>
-        <w:ind w:right="0" w:left="720" w:firstLine="0"/>
-        <w:jc w:val="left"/>
-        <w:rPr>
-          <w:rFonts w:ascii="Calibri" w:hAnsi="Calibri" w:cs="Calibri" w:eastAsia="Calibri"/>
-          <w:color w:val="auto"/>
-          <w:spacing w:val="0"/>
-          <w:position w:val="0"/>
-          <w:sz w:val="22"/>
-          <w:shd w:fill="auto" w:val="clear"/>
-        </w:rPr>
-      </w:pPr>
-      <w:r>
-        <w:rPr>
-          <w:rFonts w:ascii="Calibri" w:hAnsi="Calibri" w:cs="Calibri" w:eastAsia="Calibri"/>
-          <w:color w:val="auto"/>
-          <w:spacing w:val="0"/>
-          <w:position w:val="0"/>
-          <w:sz w:val="22"/>
-          <w:shd w:fill="auto" w:val="clear"/>
+          <w:shd w:fill="FFFF00" w:val="clear"/>
+        </w:rPr>
+      </w:pPr>
+    </w:p>
+    <w:p>
+      <w:pPr>
+        <w:spacing w:before="0" w:after="0" w:line="240"/>
+        <w:ind w:right="0" w:left="720" w:firstLine="0"/>
+        <w:jc w:val="left"/>
+        <w:rPr>
+          <w:rFonts w:ascii="Calibri" w:hAnsi="Calibri" w:cs="Calibri" w:eastAsia="Calibri"/>
+          <w:color w:val="auto"/>
+          <w:spacing w:val="0"/>
+          <w:position w:val="0"/>
+          <w:sz w:val="22"/>
+          <w:shd w:fill="FFFF00" w:val="clear"/>
+        </w:rPr>
+      </w:pPr>
+      <w:r>
+        <w:rPr>
+          <w:rFonts w:ascii="Calibri" w:hAnsi="Calibri" w:cs="Calibri" w:eastAsia="Calibri"/>
+          <w:color w:val="auto"/>
+          <w:spacing w:val="0"/>
+          <w:position w:val="0"/>
+          <w:sz w:val="22"/>
+          <w:shd w:fill="FFFF00" w:val="clear"/>
         </w:rPr>
         <w:t xml:space="preserve">Users receive notifications about the status of their submitted question papers (e.g., whether it was approved or rejected).</w:t>
       </w:r>
@@ -2727,17 +2738,17 @@
           <w:spacing w:val="0"/>
           <w:position w:val="0"/>
           <w:sz w:val="22"/>
-          <w:shd w:fill="auto" w:val="clear"/>
-        </w:rPr>
-      </w:pPr>
-      <w:r>
-        <w:rPr>
-          <w:rFonts w:ascii="Calibri" w:hAnsi="Calibri" w:cs="Calibri" w:eastAsia="Calibri"/>
-          <w:color w:val="auto"/>
-          <w:spacing w:val="0"/>
-          <w:position w:val="0"/>
-          <w:sz w:val="22"/>
-          <w:shd w:fill="auto" w:val="clear"/>
+          <w:shd w:fill="FFFF00" w:val="clear"/>
+        </w:rPr>
+      </w:pPr>
+      <w:r>
+        <w:rPr>
+          <w:rFonts w:ascii="Calibri" w:hAnsi="Calibri" w:cs="Calibri" w:eastAsia="Calibri"/>
+          <w:color w:val="auto"/>
+          <w:spacing w:val="0"/>
+          <w:position w:val="0"/>
+          <w:sz w:val="22"/>
+          <w:shd w:fill="FFFF00" w:val="clear"/>
         </w:rPr>
         <w:t xml:space="preserve">Error handling mechanisms are implemented throughout the application to handle unexpected scenarios gracefully.</w:t>
       </w:r>
@@ -2753,17 +2764,17 @@
           <w:spacing w:val="0"/>
           <w:position w:val="0"/>
           <w:sz w:val="22"/>
-          <w:shd w:fill="auto" w:val="clear"/>
-        </w:rPr>
-      </w:pPr>
-      <w:r>
-        <w:rPr>
-          <w:rFonts w:ascii="Calibri" w:hAnsi="Calibri" w:cs="Calibri" w:eastAsia="Calibri"/>
-          <w:color w:val="auto"/>
-          <w:spacing w:val="0"/>
-          <w:position w:val="0"/>
-          <w:sz w:val="22"/>
-          <w:shd w:fill="auto" w:val="clear"/>
+          <w:shd w:fill="FFFF00" w:val="clear"/>
+        </w:rPr>
+      </w:pPr>
+      <w:r>
+        <w:rPr>
+          <w:rFonts w:ascii="Calibri" w:hAnsi="Calibri" w:cs="Calibri" w:eastAsia="Calibri"/>
+          <w:color w:val="auto"/>
+          <w:spacing w:val="0"/>
+          <w:position w:val="0"/>
+          <w:sz w:val="22"/>
+          <w:shd w:fill="FFFF00" w:val="clear"/>
         </w:rPr>
         <w:t xml:space="preserve">By following this workflow and architecture, you can create a robust question paper management system with multi-level approval and user permissions in your ASP.NET MVC application.</w:t>
       </w:r>
@@ -2839,18 +2850,18 @@
           <w:spacing w:val="0"/>
           <w:position w:val="0"/>
           <w:sz w:val="22"/>
-          <w:shd w:fill="auto" w:val="clear"/>
-        </w:rPr>
-      </w:pPr>
-      <w:r>
-        <w:rPr>
-          <w:rFonts w:ascii="Calibri" w:hAnsi="Calibri" w:cs="Calibri" w:eastAsia="Calibri"/>
-          <w:b/>
-          <w:color w:val="auto"/>
-          <w:spacing w:val="0"/>
-          <w:position w:val="0"/>
-          <w:sz w:val="22"/>
-          <w:shd w:fill="auto" w:val="clear"/>
+          <w:shd w:fill="FFFF00" w:val="clear"/>
+        </w:rPr>
+      </w:pPr>
+      <w:r>
+        <w:rPr>
+          <w:rFonts w:ascii="Calibri" w:hAnsi="Calibri" w:cs="Calibri" w:eastAsia="Calibri"/>
+          <w:b/>
+          <w:color w:val="auto"/>
+          <w:spacing w:val="0"/>
+          <w:position w:val="0"/>
+          <w:sz w:val="22"/>
+          <w:shd w:fill="FFFF00" w:val="clear"/>
         </w:rPr>
         <w:t xml:space="preserve">Enhanced Database Architecture:</w:t>
       </w:r>
@@ -2867,34 +2878,34 @@
           <w:spacing w:val="0"/>
           <w:position w:val="0"/>
           <w:sz w:val="22"/>
-          <w:shd w:fill="auto" w:val="clear"/>
-        </w:rPr>
-      </w:pPr>
-    </w:p>
-    <w:p>
-      <w:pPr>
-        <w:spacing w:before="0" w:after="0" w:line="240"/>
-        <w:ind w:right="0" w:left="720" w:firstLine="0"/>
-        <w:jc w:val="left"/>
-        <w:rPr>
-          <w:rFonts w:ascii="Calibri" w:hAnsi="Calibri" w:cs="Calibri" w:eastAsia="Calibri"/>
-          <w:b/>
-          <w:color w:val="auto"/>
-          <w:spacing w:val="0"/>
-          <w:position w:val="0"/>
-          <w:sz w:val="22"/>
-          <w:shd w:fill="auto" w:val="clear"/>
-        </w:rPr>
-      </w:pPr>
-      <w:r>
-        <w:rPr>
-          <w:rFonts w:ascii="Calibri" w:hAnsi="Calibri" w:cs="Calibri" w:eastAsia="Calibri"/>
-          <w:b/>
-          <w:color w:val="auto"/>
-          <w:spacing w:val="0"/>
-          <w:position w:val="0"/>
-          <w:sz w:val="22"/>
-          <w:shd w:fill="auto" w:val="clear"/>
+          <w:shd w:fill="FFFF00" w:val="clear"/>
+        </w:rPr>
+      </w:pPr>
+    </w:p>
+    <w:p>
+      <w:pPr>
+        <w:spacing w:before="0" w:after="0" w:line="240"/>
+        <w:ind w:right="0" w:left="720" w:firstLine="0"/>
+        <w:jc w:val="left"/>
+        <w:rPr>
+          <w:rFonts w:ascii="Calibri" w:hAnsi="Calibri" w:cs="Calibri" w:eastAsia="Calibri"/>
+          <w:b/>
+          <w:color w:val="auto"/>
+          <w:spacing w:val="0"/>
+          <w:position w:val="0"/>
+          <w:sz w:val="22"/>
+          <w:shd w:fill="FFFF00" w:val="clear"/>
+        </w:rPr>
+      </w:pPr>
+      <w:r>
+        <w:rPr>
+          <w:rFonts w:ascii="Calibri" w:hAnsi="Calibri" w:cs="Calibri" w:eastAsia="Calibri"/>
+          <w:b/>
+          <w:color w:val="auto"/>
+          <w:spacing w:val="0"/>
+          <w:position w:val="0"/>
+          <w:sz w:val="22"/>
+          <w:shd w:fill="FFFF00" w:val="clear"/>
         </w:rPr>
         <w:t xml:space="preserve">User Table:</w:t>
       </w:r>
@@ -2910,17 +2921,17 @@
           <w:spacing w:val="0"/>
           <w:position w:val="0"/>
           <w:sz w:val="22"/>
-          <w:shd w:fill="auto" w:val="clear"/>
-        </w:rPr>
-      </w:pPr>
-      <w:r>
-        <w:rPr>
-          <w:rFonts w:ascii="Calibri" w:hAnsi="Calibri" w:cs="Calibri" w:eastAsia="Calibri"/>
-          <w:color w:val="auto"/>
-          <w:spacing w:val="0"/>
-          <w:position w:val="0"/>
-          <w:sz w:val="22"/>
-          <w:shd w:fill="auto" w:val="clear"/>
+          <w:shd w:fill="FFFF00" w:val="clear"/>
+        </w:rPr>
+      </w:pPr>
+      <w:r>
+        <w:rPr>
+          <w:rFonts w:ascii="Calibri" w:hAnsi="Calibri" w:cs="Calibri" w:eastAsia="Calibri"/>
+          <w:color w:val="auto"/>
+          <w:spacing w:val="0"/>
+          <w:position w:val="0"/>
+          <w:sz w:val="22"/>
+          <w:shd w:fill="FFFF00" w:val="clear"/>
         </w:rPr>
         <w:t xml:space="preserve">Stores user details including username, password hash, email, and role.</w:t>
       </w:r>
@@ -2936,7 +2947,7 @@
           <w:spacing w:val="0"/>
           <w:position w:val="0"/>
           <w:sz w:val="22"/>
-          <w:shd w:fill="auto" w:val="clear"/>
+          <w:shd w:fill="FFFF00" w:val="clear"/>
         </w:rPr>
       </w:pPr>
     </w:p>
@@ -2952,18 +2963,18 @@
           <w:spacing w:val="0"/>
           <w:position w:val="0"/>
           <w:sz w:val="22"/>
-          <w:shd w:fill="auto" w:val="clear"/>
-        </w:rPr>
-      </w:pPr>
-      <w:r>
-        <w:rPr>
-          <w:rFonts w:ascii="Calibri" w:hAnsi="Calibri" w:cs="Calibri" w:eastAsia="Calibri"/>
-          <w:b/>
-          <w:color w:val="auto"/>
-          <w:spacing w:val="0"/>
-          <w:position w:val="0"/>
-          <w:sz w:val="22"/>
-          <w:shd w:fill="auto" w:val="clear"/>
+          <w:shd w:fill="FFFF00" w:val="clear"/>
+        </w:rPr>
+      </w:pPr>
+      <w:r>
+        <w:rPr>
+          <w:rFonts w:ascii="Calibri" w:hAnsi="Calibri" w:cs="Calibri" w:eastAsia="Calibri"/>
+          <w:b/>
+          <w:color w:val="auto"/>
+          <w:spacing w:val="0"/>
+          <w:position w:val="0"/>
+          <w:sz w:val="22"/>
+          <w:shd w:fill="FFFF00" w:val="clear"/>
         </w:rPr>
         <w:t xml:space="preserve">Question Paper Table:</w:t>
       </w:r>
@@ -2979,17 +2990,17 @@
           <w:spacing w:val="0"/>
           <w:position w:val="0"/>
           <w:sz w:val="22"/>
-          <w:shd w:fill="auto" w:val="clear"/>
-        </w:rPr>
-      </w:pPr>
-      <w:r>
-        <w:rPr>
-          <w:rFonts w:ascii="Calibri" w:hAnsi="Calibri" w:cs="Calibri" w:eastAsia="Calibri"/>
-          <w:color w:val="auto"/>
-          <w:spacing w:val="0"/>
-          <w:position w:val="0"/>
-          <w:sz w:val="22"/>
-          <w:shd w:fill="auto" w:val="clear"/>
+          <w:shd w:fill="FFFF00" w:val="clear"/>
+        </w:rPr>
+      </w:pPr>
+      <w:r>
+        <w:rPr>
+          <w:rFonts w:ascii="Calibri" w:hAnsi="Calibri" w:cs="Calibri" w:eastAsia="Calibri"/>
+          <w:color w:val="auto"/>
+          <w:spacing w:val="0"/>
+          <w:position w:val="0"/>
+          <w:sz w:val="22"/>
+          <w:shd w:fill="FFFF00" w:val="clear"/>
         </w:rPr>
         <w:t xml:space="preserve">Stores information about each question paper such as title, description, creation date, status, etc.</w:t>
       </w:r>
@@ -3006,34 +3017,34 @@
           <w:spacing w:val="0"/>
           <w:position w:val="0"/>
           <w:sz w:val="22"/>
-          <w:shd w:fill="auto" w:val="clear"/>
-        </w:rPr>
-      </w:pPr>
-    </w:p>
-    <w:p>
-      <w:pPr>
-        <w:spacing w:before="0" w:after="0" w:line="240"/>
-        <w:ind w:right="0" w:left="720" w:firstLine="0"/>
-        <w:jc w:val="left"/>
-        <w:rPr>
-          <w:rFonts w:ascii="Calibri" w:hAnsi="Calibri" w:cs="Calibri" w:eastAsia="Calibri"/>
-          <w:b/>
-          <w:color w:val="auto"/>
-          <w:spacing w:val="0"/>
-          <w:position w:val="0"/>
-          <w:sz w:val="22"/>
-          <w:shd w:fill="auto" w:val="clear"/>
-        </w:rPr>
-      </w:pPr>
-      <w:r>
-        <w:rPr>
-          <w:rFonts w:ascii="Calibri" w:hAnsi="Calibri" w:cs="Calibri" w:eastAsia="Calibri"/>
-          <w:b/>
-          <w:color w:val="auto"/>
-          <w:spacing w:val="0"/>
-          <w:position w:val="0"/>
-          <w:sz w:val="22"/>
-          <w:shd w:fill="auto" w:val="clear"/>
+          <w:shd w:fill="FFFF00" w:val="clear"/>
+        </w:rPr>
+      </w:pPr>
+    </w:p>
+    <w:p>
+      <w:pPr>
+        <w:spacing w:before="0" w:after="0" w:line="240"/>
+        <w:ind w:right="0" w:left="720" w:firstLine="0"/>
+        <w:jc w:val="left"/>
+        <w:rPr>
+          <w:rFonts w:ascii="Calibri" w:hAnsi="Calibri" w:cs="Calibri" w:eastAsia="Calibri"/>
+          <w:b/>
+          <w:color w:val="auto"/>
+          <w:spacing w:val="0"/>
+          <w:position w:val="0"/>
+          <w:sz w:val="22"/>
+          <w:shd w:fill="FFFF00" w:val="clear"/>
+        </w:rPr>
+      </w:pPr>
+      <w:r>
+        <w:rPr>
+          <w:rFonts w:ascii="Calibri" w:hAnsi="Calibri" w:cs="Calibri" w:eastAsia="Calibri"/>
+          <w:b/>
+          <w:color w:val="auto"/>
+          <w:spacing w:val="0"/>
+          <w:position w:val="0"/>
+          <w:sz w:val="22"/>
+          <w:shd w:fill="FFFF00" w:val="clear"/>
         </w:rPr>
         <w:t xml:space="preserve">Question Table:</w:t>
       </w:r>
@@ -3049,17 +3060,17 @@
           <w:spacing w:val="0"/>
           <w:position w:val="0"/>
           <w:sz w:val="22"/>
-          <w:shd w:fill="auto" w:val="clear"/>
-        </w:rPr>
-      </w:pPr>
-      <w:r>
-        <w:rPr>
-          <w:rFonts w:ascii="Calibri" w:hAnsi="Calibri" w:cs="Calibri" w:eastAsia="Calibri"/>
-          <w:color w:val="auto"/>
-          <w:spacing w:val="0"/>
-          <w:position w:val="0"/>
-          <w:sz w:val="22"/>
-          <w:shd w:fill="auto" w:val="clear"/>
+          <w:shd w:fill="FFFF00" w:val="clear"/>
+        </w:rPr>
+      </w:pPr>
+      <w:r>
+        <w:rPr>
+          <w:rFonts w:ascii="Calibri" w:hAnsi="Calibri" w:cs="Calibri" w:eastAsia="Calibri"/>
+          <w:color w:val="auto"/>
+          <w:spacing w:val="0"/>
+          <w:position w:val="0"/>
+          <w:sz w:val="22"/>
+          <w:shd w:fill="FFFF00" w:val="clear"/>
         </w:rPr>
         <w:t xml:space="preserve">Contains questions associated with each question paper, including the question text, options, correct answer, etc.</w:t>
       </w:r>
@@ -3188,18 +3199,18 @@
           <w:spacing w:val="0"/>
           <w:position w:val="0"/>
           <w:sz w:val="22"/>
-          <w:shd w:fill="auto" w:val="clear"/>
-        </w:rPr>
-      </w:pPr>
-      <w:r>
-        <w:rPr>
-          <w:rFonts w:ascii="Calibri" w:hAnsi="Calibri" w:cs="Calibri" w:eastAsia="Calibri"/>
-          <w:b/>
-          <w:color w:val="auto"/>
-          <w:spacing w:val="0"/>
-          <w:position w:val="0"/>
-          <w:sz w:val="22"/>
-          <w:shd w:fill="auto" w:val="clear"/>
+          <w:shd w:fill="FF0000" w:val="clear"/>
+        </w:rPr>
+      </w:pPr>
+      <w:r>
+        <w:rPr>
+          <w:rFonts w:ascii="Calibri" w:hAnsi="Calibri" w:cs="Calibri" w:eastAsia="Calibri"/>
+          <w:b/>
+          <w:color w:val="auto"/>
+          <w:spacing w:val="0"/>
+          <w:position w:val="0"/>
+          <w:sz w:val="22"/>
+          <w:shd w:fill="FF0000" w:val="clear"/>
         </w:rPr>
         <w:t xml:space="preserve">Approval Table:</w:t>
       </w:r>
@@ -3215,17 +3226,17 @@
           <w:spacing w:val="0"/>
           <w:position w:val="0"/>
           <w:sz w:val="22"/>
-          <w:shd w:fill="auto" w:val="clear"/>
-        </w:rPr>
-      </w:pPr>
-      <w:r>
-        <w:rPr>
-          <w:rFonts w:ascii="Calibri" w:hAnsi="Calibri" w:cs="Calibri" w:eastAsia="Calibri"/>
-          <w:color w:val="auto"/>
-          <w:spacing w:val="0"/>
-          <w:position w:val="0"/>
-          <w:sz w:val="22"/>
-          <w:shd w:fill="auto" w:val="clear"/>
+          <w:shd w:fill="FF0000" w:val="clear"/>
+        </w:rPr>
+      </w:pPr>
+      <w:r>
+        <w:rPr>
+          <w:rFonts w:ascii="Calibri" w:hAnsi="Calibri" w:cs="Calibri" w:eastAsia="Calibri"/>
+          <w:color w:val="auto"/>
+          <w:spacing w:val="0"/>
+          <w:position w:val="0"/>
+          <w:sz w:val="22"/>
+          <w:shd w:fill="FF0000" w:val="clear"/>
         </w:rPr>
         <w:t xml:space="preserve">Tracks the approval status of each question paper, including who approved it and when.</w:t>
       </w:r>
@@ -3321,18 +3332,18 @@
           <w:spacing w:val="0"/>
           <w:position w:val="0"/>
           <w:sz w:val="22"/>
-          <w:shd w:fill="auto" w:val="clear"/>
-        </w:rPr>
-      </w:pPr>
-      <w:r>
-        <w:rPr>
-          <w:rFonts w:ascii="Calibri" w:hAnsi="Calibri" w:cs="Calibri" w:eastAsia="Calibri"/>
-          <w:b/>
-          <w:color w:val="auto"/>
-          <w:spacing w:val="0"/>
-          <w:position w:val="0"/>
-          <w:sz w:val="22"/>
-          <w:shd w:fill="auto" w:val="clear"/>
+          <w:shd w:fill="FF0000" w:val="clear"/>
+        </w:rPr>
+      </w:pPr>
+      <w:r>
+        <w:rPr>
+          <w:rFonts w:ascii="Calibri" w:hAnsi="Calibri" w:cs="Calibri" w:eastAsia="Calibri"/>
+          <w:b/>
+          <w:color w:val="auto"/>
+          <w:spacing w:val="0"/>
+          <w:position w:val="0"/>
+          <w:sz w:val="22"/>
+          <w:shd w:fill="FF0000" w:val="clear"/>
         </w:rPr>
         <w:t xml:space="preserve">Permission Table:</w:t>
       </w:r>
@@ -3348,17 +3359,17 @@
           <w:spacing w:val="0"/>
           <w:position w:val="0"/>
           <w:sz w:val="22"/>
-          <w:shd w:fill="auto" w:val="clear"/>
-        </w:rPr>
-      </w:pPr>
-      <w:r>
-        <w:rPr>
-          <w:rFonts w:ascii="Calibri" w:hAnsi="Calibri" w:cs="Calibri" w:eastAsia="Calibri"/>
-          <w:color w:val="auto"/>
-          <w:spacing w:val="0"/>
-          <w:position w:val="0"/>
-          <w:sz w:val="22"/>
-          <w:shd w:fill="auto" w:val="clear"/>
+          <w:shd w:fill="FF0000" w:val="clear"/>
+        </w:rPr>
+      </w:pPr>
+      <w:r>
+        <w:rPr>
+          <w:rFonts w:ascii="Calibri" w:hAnsi="Calibri" w:cs="Calibri" w:eastAsia="Calibri"/>
+          <w:color w:val="auto"/>
+          <w:spacing w:val="0"/>
+          <w:position w:val="0"/>
+          <w:sz w:val="22"/>
+          <w:shd w:fill="FF0000" w:val="clear"/>
         </w:rPr>
         <w:t xml:space="preserve">Defines permissions for different user roles (e.g., admin, teacher, student).</w:t>
       </w:r>
@@ -3374,17 +3385,17 @@
           <w:spacing w:val="0"/>
           <w:position w:val="0"/>
           <w:sz w:val="22"/>
-          <w:shd w:fill="auto" w:val="clear"/>
-        </w:rPr>
-      </w:pPr>
-      <w:r>
-        <w:rPr>
-          <w:rFonts w:ascii="Calibri" w:hAnsi="Calibri" w:cs="Calibri" w:eastAsia="Calibri"/>
-          <w:color w:val="auto"/>
-          <w:spacing w:val="0"/>
-          <w:position w:val="0"/>
-          <w:sz w:val="22"/>
-          <w:shd w:fill="auto" w:val="clear"/>
+          <w:shd w:fill="FF0000" w:val="clear"/>
+        </w:rPr>
+      </w:pPr>
+      <w:r>
+        <w:rPr>
+          <w:rFonts w:ascii="Calibri" w:hAnsi="Calibri" w:cs="Calibri" w:eastAsia="Calibri"/>
+          <w:color w:val="auto"/>
+          <w:spacing w:val="0"/>
+          <w:position w:val="0"/>
+          <w:sz w:val="22"/>
+          <w:shd w:fill="FF0000" w:val="clear"/>
         </w:rPr>
         <w:t xml:space="preserve">Admins can review and approve question papers.</w:t>
       </w:r>
@@ -3400,17 +3411,17 @@
           <w:spacing w:val="0"/>
           <w:position w:val="0"/>
           <w:sz w:val="22"/>
-          <w:shd w:fill="auto" w:val="clear"/>
-        </w:rPr>
-      </w:pPr>
-      <w:r>
-        <w:rPr>
-          <w:rFonts w:ascii="Calibri" w:hAnsi="Calibri" w:cs="Calibri" w:eastAsia="Calibri"/>
-          <w:color w:val="auto"/>
-          <w:spacing w:val="0"/>
-          <w:position w:val="0"/>
-          <w:sz w:val="22"/>
-          <w:shd w:fill="auto" w:val="clear"/>
+          <w:shd w:fill="FF0000" w:val="clear"/>
+        </w:rPr>
+      </w:pPr>
+      <w:r>
+        <w:rPr>
+          <w:rFonts w:ascii="Calibri" w:hAnsi="Calibri" w:cs="Calibri" w:eastAsia="Calibri"/>
+          <w:color w:val="auto"/>
+          <w:spacing w:val="0"/>
+          <w:position w:val="0"/>
+          <w:sz w:val="22"/>
+          <w:shd w:fill="FF0000" w:val="clear"/>
         </w:rPr>
         <w:t xml:space="preserve">Teachers can create and submit question papers.</w:t>
       </w:r>
@@ -3426,17 +3437,17 @@
           <w:spacing w:val="0"/>
           <w:position w:val="0"/>
           <w:sz w:val="22"/>
-          <w:shd w:fill="auto" w:val="clear"/>
-        </w:rPr>
-      </w:pPr>
-      <w:r>
-        <w:rPr>
-          <w:rFonts w:ascii="Calibri" w:hAnsi="Calibri" w:cs="Calibri" w:eastAsia="Calibri"/>
-          <w:color w:val="auto"/>
-          <w:spacing w:val="0"/>
-          <w:position w:val="0"/>
-          <w:sz w:val="22"/>
-          <w:shd w:fill="auto" w:val="clear"/>
+          <w:shd w:fill="FF0000" w:val="clear"/>
+        </w:rPr>
+      </w:pPr>
+      <w:r>
+        <w:rPr>
+          <w:rFonts w:ascii="Calibri" w:hAnsi="Calibri" w:cs="Calibri" w:eastAsia="Calibri"/>
+          <w:color w:val="auto"/>
+          <w:spacing w:val="0"/>
+          <w:position w:val="0"/>
+          <w:sz w:val="22"/>
+          <w:shd w:fill="FF0000" w:val="clear"/>
         </w:rPr>
         <w:t xml:space="preserve">Students can view and attempt question papers.</w:t>
       </w:r>
@@ -3452,17 +3463,17 @@
           <w:spacing w:val="0"/>
           <w:position w:val="0"/>
           <w:sz w:val="22"/>
-          <w:shd w:fill="auto" w:val="clear"/>
-        </w:rPr>
-      </w:pPr>
-      <w:r>
-        <w:rPr>
-          <w:rFonts w:ascii="Calibri" w:hAnsi="Calibri" w:cs="Calibri" w:eastAsia="Calibri"/>
-          <w:color w:val="auto"/>
-          <w:spacing w:val="0"/>
-          <w:position w:val="0"/>
-          <w:sz w:val="22"/>
-          <w:shd w:fill="auto" w:val="clear"/>
+          <w:shd w:fill="FF0000" w:val="clear"/>
+        </w:rPr>
+      </w:pPr>
+      <w:r>
+        <w:rPr>
+          <w:rFonts w:ascii="Calibri" w:hAnsi="Calibri" w:cs="Calibri" w:eastAsia="Calibri"/>
+          <w:color w:val="auto"/>
+          <w:spacing w:val="0"/>
+          <w:position w:val="0"/>
+          <w:sz w:val="22"/>
+          <w:shd w:fill="FF0000" w:val="clear"/>
         </w:rPr>
         <w:t xml:space="preserve">Question Paper Viewing and Answer Submission:</w:t>
       </w:r>
@@ -3478,17 +3489,17 @@
           <w:spacing w:val="0"/>
           <w:position w:val="0"/>
           <w:sz w:val="22"/>
-          <w:shd w:fill="auto" w:val="clear"/>
-        </w:rPr>
-      </w:pPr>
-      <w:r>
-        <w:rPr>
-          <w:rFonts w:ascii="Calibri" w:hAnsi="Calibri" w:cs="Calibri" w:eastAsia="Calibri"/>
-          <w:color w:val="auto"/>
-          <w:spacing w:val="0"/>
-          <w:position w:val="0"/>
-          <w:sz w:val="22"/>
-          <w:shd w:fill="auto" w:val="clear"/>
+          <w:shd w:fill="FF0000" w:val="clear"/>
+        </w:rPr>
+      </w:pPr>
+      <w:r>
+        <w:rPr>
+          <w:rFonts w:ascii="Calibri" w:hAnsi="Calibri" w:cs="Calibri" w:eastAsia="Calibri"/>
+          <w:color w:val="auto"/>
+          <w:spacing w:val="0"/>
+          <w:position w:val="0"/>
+          <w:sz w:val="22"/>
+          <w:shd w:fill="FF0000" w:val="clear"/>
         </w:rPr>
         <w:t xml:space="preserve">Students navigate to the "View Question Paper" page.</w:t>
       </w:r>
@@ -3519,18 +3530,18 @@
           <w:spacing w:val="0"/>
           <w:position w:val="0"/>
           <w:sz w:val="22"/>
-          <w:shd w:fill="auto" w:val="clear"/>
-        </w:rPr>
-      </w:pPr>
-      <w:r>
-        <w:rPr>
-          <w:rFonts w:ascii="Calibri" w:hAnsi="Calibri" w:cs="Calibri" w:eastAsia="Calibri"/>
-          <w:b/>
-          <w:color w:val="auto"/>
-          <w:spacing w:val="0"/>
-          <w:position w:val="0"/>
-          <w:sz w:val="22"/>
-          <w:shd w:fill="auto" w:val="clear"/>
+          <w:shd w:fill="FFFF00" w:val="clear"/>
+        </w:rPr>
+      </w:pPr>
+      <w:r>
+        <w:rPr>
+          <w:rFonts w:ascii="Calibri" w:hAnsi="Calibri" w:cs="Calibri" w:eastAsia="Calibri"/>
+          <w:b/>
+          <w:color w:val="auto"/>
+          <w:spacing w:val="0"/>
+          <w:position w:val="0"/>
+          <w:sz w:val="22"/>
+          <w:shd w:fill="FFFF00" w:val="clear"/>
         </w:rPr>
         <w:t xml:space="preserve">Admin Panel:</w:t>
       </w:r>
@@ -3546,17 +3557,17 @@
           <w:spacing w:val="0"/>
           <w:position w:val="0"/>
           <w:sz w:val="22"/>
-          <w:shd w:fill="auto" w:val="clear"/>
-        </w:rPr>
-      </w:pPr>
-      <w:r>
-        <w:rPr>
-          <w:rFonts w:ascii="Calibri" w:hAnsi="Calibri" w:cs="Calibri" w:eastAsia="Calibri"/>
-          <w:color w:val="auto"/>
-          <w:spacing w:val="0"/>
-          <w:position w:val="0"/>
-          <w:sz w:val="22"/>
-          <w:shd w:fill="auto" w:val="clear"/>
+          <w:shd w:fill="FFFF00" w:val="clear"/>
+        </w:rPr>
+      </w:pPr>
+      <w:r>
+        <w:rPr>
+          <w:rFonts w:ascii="Calibri" w:hAnsi="Calibri" w:cs="Calibri" w:eastAsia="Calibri"/>
+          <w:color w:val="auto"/>
+          <w:spacing w:val="0"/>
+          <w:position w:val="0"/>
+          <w:sz w:val="22"/>
+          <w:shd w:fill="FFFF00" w:val="clear"/>
         </w:rPr>
         <w:t xml:space="preserve">Allow admins to view and manage users (create, edit, delete).</w:t>
       </w:r>
@@ -3572,17 +3583,17 @@
           <w:spacing w:val="0"/>
           <w:position w:val="0"/>
           <w:sz w:val="22"/>
-          <w:shd w:fill="auto" w:val="clear"/>
-        </w:rPr>
-      </w:pPr>
-      <w:r>
-        <w:rPr>
-          <w:rFonts w:ascii="Calibri" w:hAnsi="Calibri" w:cs="Calibri" w:eastAsia="Calibri"/>
-          <w:color w:val="auto"/>
-          <w:spacing w:val="0"/>
-          <w:position w:val="0"/>
-          <w:sz w:val="22"/>
-          <w:shd w:fill="auto" w:val="clear"/>
+          <w:shd w:fill="FFFF00" w:val="clear"/>
+        </w:rPr>
+      </w:pPr>
+      <w:r>
+        <w:rPr>
+          <w:rFonts w:ascii="Calibri" w:hAnsi="Calibri" w:cs="Calibri" w:eastAsia="Calibri"/>
+          <w:color w:val="auto"/>
+          <w:spacing w:val="0"/>
+          <w:position w:val="0"/>
+          <w:sz w:val="22"/>
+          <w:shd w:fill="FFFF00" w:val="clear"/>
         </w:rPr>
         <w:t xml:space="preserve">Provide functionality to assign roles and permissions to users.</w:t>
       </w:r>
@@ -4026,18 +4037,18 @@
           <w:spacing w:val="0"/>
           <w:position w:val="0"/>
           <w:sz w:val="22"/>
-          <w:shd w:fill="auto" w:val="clear"/>
-        </w:rPr>
-      </w:pPr>
-      <w:r>
-        <w:rPr>
-          <w:rFonts w:ascii="Calibri" w:hAnsi="Calibri" w:cs="Calibri" w:eastAsia="Calibri"/>
-          <w:b/>
-          <w:color w:val="auto"/>
-          <w:spacing w:val="0"/>
-          <w:position w:val="0"/>
-          <w:sz w:val="22"/>
-          <w:shd w:fill="auto" w:val="clear"/>
+          <w:shd w:fill="FFFF00" w:val="clear"/>
+        </w:rPr>
+      </w:pPr>
+      <w:r>
+        <w:rPr>
+          <w:rFonts w:ascii="Calibri" w:hAnsi="Calibri" w:cs="Calibri" w:eastAsia="Calibri"/>
+          <w:b/>
+          <w:color w:val="auto"/>
+          <w:spacing w:val="0"/>
+          <w:position w:val="0"/>
+          <w:sz w:val="22"/>
+          <w:shd w:fill="FFFF00" w:val="clear"/>
         </w:rPr>
         <w:t xml:space="preserve">Access Control:</w:t>
       </w:r>
@@ -4053,32 +4064,32 @@
           <w:spacing w:val="0"/>
           <w:position w:val="0"/>
           <w:sz w:val="22"/>
-          <w:shd w:fill="auto" w:val="clear"/>
-        </w:rPr>
-      </w:pPr>
-    </w:p>
-    <w:p>
-      <w:pPr>
-        <w:spacing w:before="0" w:after="0" w:line="240"/>
-        <w:ind w:right="0" w:left="720" w:firstLine="0"/>
-        <w:jc w:val="left"/>
-        <w:rPr>
-          <w:rFonts w:ascii="Calibri" w:hAnsi="Calibri" w:cs="Calibri" w:eastAsia="Calibri"/>
-          <w:color w:val="auto"/>
-          <w:spacing w:val="0"/>
-          <w:position w:val="0"/>
-          <w:sz w:val="22"/>
-          <w:shd w:fill="auto" w:val="clear"/>
-        </w:rPr>
-      </w:pPr>
-      <w:r>
-        <w:rPr>
-          <w:rFonts w:ascii="Calibri" w:hAnsi="Calibri" w:cs="Calibri" w:eastAsia="Calibri"/>
-          <w:color w:val="auto"/>
-          <w:spacing w:val="0"/>
-          <w:position w:val="0"/>
-          <w:sz w:val="22"/>
-          <w:shd w:fill="auto" w:val="clear"/>
+          <w:shd w:fill="FFFF00" w:val="clear"/>
+        </w:rPr>
+      </w:pPr>
+    </w:p>
+    <w:p>
+      <w:pPr>
+        <w:spacing w:before="0" w:after="0" w:line="240"/>
+        <w:ind w:right="0" w:left="720" w:firstLine="0"/>
+        <w:jc w:val="left"/>
+        <w:rPr>
+          <w:rFonts w:ascii="Calibri" w:hAnsi="Calibri" w:cs="Calibri" w:eastAsia="Calibri"/>
+          <w:color w:val="auto"/>
+          <w:spacing w:val="0"/>
+          <w:position w:val="0"/>
+          <w:sz w:val="22"/>
+          <w:shd w:fill="FFFF00" w:val="clear"/>
+        </w:rPr>
+      </w:pPr>
+      <w:r>
+        <w:rPr>
+          <w:rFonts w:ascii="Calibri" w:hAnsi="Calibri" w:cs="Calibri" w:eastAsia="Calibri"/>
+          <w:color w:val="auto"/>
+          <w:spacing w:val="0"/>
+          <w:position w:val="0"/>
+          <w:sz w:val="22"/>
+          <w:shd w:fill="FFFF00" w:val="clear"/>
         </w:rPr>
         <w:t xml:space="preserve">Ensure that only students have access to the functionality of viewing and answering question papers.</w:t>
       </w:r>
@@ -4094,17 +4105,17 @@
           <w:spacing w:val="0"/>
           <w:position w:val="0"/>
           <w:sz w:val="22"/>
-          <w:shd w:fill="auto" w:val="clear"/>
-        </w:rPr>
-      </w:pPr>
-      <w:r>
-        <w:rPr>
-          <w:rFonts w:ascii="Calibri" w:hAnsi="Calibri" w:cs="Calibri" w:eastAsia="Calibri"/>
-          <w:color w:val="auto"/>
-          <w:spacing w:val="0"/>
-          <w:position w:val="0"/>
-          <w:sz w:val="22"/>
-          <w:shd w:fill="auto" w:val="clear"/>
+          <w:shd w:fill="FFFF00" w:val="clear"/>
+        </w:rPr>
+      </w:pPr>
+      <w:r>
+        <w:rPr>
+          <w:rFonts w:ascii="Calibri" w:hAnsi="Calibri" w:cs="Calibri" w:eastAsia="Calibri"/>
+          <w:color w:val="auto"/>
+          <w:spacing w:val="0"/>
+          <w:position w:val="0"/>
+          <w:sz w:val="22"/>
+          <w:shd w:fill="FFFF00" w:val="clear"/>
         </w:rPr>
         <w:t xml:space="preserve">Students should not have access to functionalities such as creating or approving question papers.</w:t>
       </w:r>
@@ -4136,18 +4147,18 @@
           <w:spacing w:val="0"/>
           <w:position w:val="0"/>
           <w:sz w:val="22"/>
-          <w:shd w:fill="auto" w:val="clear"/>
-        </w:rPr>
-      </w:pPr>
-      <w:r>
-        <w:rPr>
-          <w:rFonts w:ascii="Calibri" w:hAnsi="Calibri" w:cs="Calibri" w:eastAsia="Calibri"/>
-          <w:b/>
-          <w:color w:val="auto"/>
-          <w:spacing w:val="0"/>
-          <w:position w:val="0"/>
-          <w:sz w:val="22"/>
-          <w:shd w:fill="auto" w:val="clear"/>
+          <w:shd w:fill="FFFF00" w:val="clear"/>
+        </w:rPr>
+      </w:pPr>
+      <w:r>
+        <w:rPr>
+          <w:rFonts w:ascii="Calibri" w:hAnsi="Calibri" w:cs="Calibri" w:eastAsia="Calibri"/>
+          <w:b/>
+          <w:color w:val="auto"/>
+          <w:spacing w:val="0"/>
+          <w:position w:val="0"/>
+          <w:sz w:val="22"/>
+          <w:shd w:fill="FFFF00" w:val="clear"/>
         </w:rPr>
         <w:t xml:space="preserve">Integration with Workflow:</w:t>
       </w:r>
@@ -4163,32 +4174,32 @@
           <w:spacing w:val="0"/>
           <w:position w:val="0"/>
           <w:sz w:val="22"/>
-          <w:shd w:fill="auto" w:val="clear"/>
-        </w:rPr>
-      </w:pPr>
-    </w:p>
-    <w:p>
-      <w:pPr>
-        <w:spacing w:before="0" w:after="0" w:line="240"/>
-        <w:ind w:right="0" w:left="720" w:firstLine="0"/>
-        <w:jc w:val="left"/>
-        <w:rPr>
-          <w:rFonts w:ascii="Calibri" w:hAnsi="Calibri" w:cs="Calibri" w:eastAsia="Calibri"/>
-          <w:color w:val="auto"/>
-          <w:spacing w:val="0"/>
-          <w:position w:val="0"/>
-          <w:sz w:val="22"/>
-          <w:shd w:fill="auto" w:val="clear"/>
-        </w:rPr>
-      </w:pPr>
-      <w:r>
-        <w:rPr>
-          <w:rFonts w:ascii="Calibri" w:hAnsi="Calibri" w:cs="Calibri" w:eastAsia="Calibri"/>
-          <w:color w:val="auto"/>
-          <w:spacing w:val="0"/>
-          <w:position w:val="0"/>
-          <w:sz w:val="22"/>
-          <w:shd w:fill="auto" w:val="clear"/>
+          <w:shd w:fill="FFFF00" w:val="clear"/>
+        </w:rPr>
+      </w:pPr>
+    </w:p>
+    <w:p>
+      <w:pPr>
+        <w:spacing w:before="0" w:after="0" w:line="240"/>
+        <w:ind w:right="0" w:left="720" w:firstLine="0"/>
+        <w:jc w:val="left"/>
+        <w:rPr>
+          <w:rFonts w:ascii="Calibri" w:hAnsi="Calibri" w:cs="Calibri" w:eastAsia="Calibri"/>
+          <w:color w:val="auto"/>
+          <w:spacing w:val="0"/>
+          <w:position w:val="0"/>
+          <w:sz w:val="22"/>
+          <w:shd w:fill="FFFF00" w:val="clear"/>
+        </w:rPr>
+      </w:pPr>
+      <w:r>
+        <w:rPr>
+          <w:rFonts w:ascii="Calibri" w:hAnsi="Calibri" w:cs="Calibri" w:eastAsia="Calibri"/>
+          <w:color w:val="auto"/>
+          <w:spacing w:val="0"/>
+          <w:position w:val="0"/>
+          <w:sz w:val="22"/>
+          <w:shd w:fill="FFFF00" w:val="clear"/>
         </w:rPr>
         <w:t xml:space="preserve">Update the workflow to include the student's role:</w:t>
       </w:r>
@@ -4204,17 +4215,17 @@
           <w:spacing w:val="0"/>
           <w:position w:val="0"/>
           <w:sz w:val="22"/>
-          <w:shd w:fill="auto" w:val="clear"/>
-        </w:rPr>
-      </w:pPr>
-      <w:r>
-        <w:rPr>
-          <w:rFonts w:ascii="Calibri" w:hAnsi="Calibri" w:cs="Calibri" w:eastAsia="Calibri"/>
-          <w:color w:val="auto"/>
-          <w:spacing w:val="0"/>
-          <w:position w:val="0"/>
-          <w:sz w:val="22"/>
-          <w:shd w:fill="auto" w:val="clear"/>
+          <w:shd w:fill="FFFF00" w:val="clear"/>
+        </w:rPr>
+      </w:pPr>
+      <w:r>
+        <w:rPr>
+          <w:rFonts w:ascii="Calibri" w:hAnsi="Calibri" w:cs="Calibri" w:eastAsia="Calibri"/>
+          <w:color w:val="auto"/>
+          <w:spacing w:val="0"/>
+          <w:position w:val="0"/>
+          <w:sz w:val="22"/>
+          <w:shd w:fill="FFFF00" w:val="clear"/>
         </w:rPr>
         <w:t xml:space="preserve">After a question paper is approved, it becomes available for students to view and answer.</w:t>
       </w:r>
@@ -4230,17 +4241,17 @@
           <w:spacing w:val="0"/>
           <w:position w:val="0"/>
           <w:sz w:val="22"/>
-          <w:shd w:fill="auto" w:val="clear"/>
-        </w:rPr>
-      </w:pPr>
-      <w:r>
-        <w:rPr>
-          <w:rFonts w:ascii="Calibri" w:hAnsi="Calibri" w:cs="Calibri" w:eastAsia="Calibri"/>
-          <w:color w:val="auto"/>
-          <w:spacing w:val="0"/>
-          <w:position w:val="0"/>
-          <w:sz w:val="22"/>
-          <w:shd w:fill="auto" w:val="clear"/>
+          <w:shd w:fill="FFFF00" w:val="clear"/>
+        </w:rPr>
+      </w:pPr>
+      <w:r>
+        <w:rPr>
+          <w:rFonts w:ascii="Calibri" w:hAnsi="Calibri" w:cs="Calibri" w:eastAsia="Calibri"/>
+          <w:color w:val="auto"/>
+          <w:spacing w:val="0"/>
+          <w:position w:val="0"/>
+          <w:sz w:val="22"/>
+          <w:shd w:fill="FFFF00" w:val="clear"/>
         </w:rPr>
         <w:t xml:space="preserve">Ensure that students can only view and submit answers for question papers that are in the active status.</w:t>
       </w:r>
@@ -4272,18 +4283,18 @@
           <w:spacing w:val="0"/>
           <w:position w:val="0"/>
           <w:sz w:val="22"/>
-          <w:shd w:fill="auto" w:val="clear"/>
-        </w:rPr>
-      </w:pPr>
-      <w:r>
-        <w:rPr>
-          <w:rFonts w:ascii="Calibri" w:hAnsi="Calibri" w:cs="Calibri" w:eastAsia="Calibri"/>
-          <w:b/>
-          <w:color w:val="auto"/>
-          <w:spacing w:val="0"/>
-          <w:position w:val="0"/>
-          <w:sz w:val="22"/>
-          <w:shd w:fill="auto" w:val="clear"/>
+          <w:shd w:fill="FFFF00" w:val="clear"/>
+        </w:rPr>
+      </w:pPr>
+      <w:r>
+        <w:rPr>
+          <w:rFonts w:ascii="Calibri" w:hAnsi="Calibri" w:cs="Calibri" w:eastAsia="Calibri"/>
+          <w:b/>
+          <w:color w:val="auto"/>
+          <w:spacing w:val="0"/>
+          <w:position w:val="0"/>
+          <w:sz w:val="22"/>
+          <w:shd w:fill="FFFF00" w:val="clear"/>
         </w:rPr>
         <w:t xml:space="preserve">UI Flow:</w:t>
       </w:r>
@@ -4299,32 +4310,32 @@
           <w:spacing w:val="0"/>
           <w:position w:val="0"/>
           <w:sz w:val="22"/>
-          <w:shd w:fill="auto" w:val="clear"/>
-        </w:rPr>
-      </w:pPr>
-    </w:p>
-    <w:p>
-      <w:pPr>
-        <w:spacing w:before="0" w:after="0" w:line="240"/>
-        <w:ind w:right="0" w:left="720" w:firstLine="0"/>
-        <w:jc w:val="left"/>
-        <w:rPr>
-          <w:rFonts w:ascii="Calibri" w:hAnsi="Calibri" w:cs="Calibri" w:eastAsia="Calibri"/>
-          <w:color w:val="auto"/>
-          <w:spacing w:val="0"/>
-          <w:position w:val="0"/>
-          <w:sz w:val="22"/>
-          <w:shd w:fill="auto" w:val="clear"/>
-        </w:rPr>
-      </w:pPr>
-      <w:r>
-        <w:rPr>
-          <w:rFonts w:ascii="Calibri" w:hAnsi="Calibri" w:cs="Calibri" w:eastAsia="Calibri"/>
-          <w:color w:val="auto"/>
-          <w:spacing w:val="0"/>
-          <w:position w:val="0"/>
-          <w:sz w:val="22"/>
-          <w:shd w:fill="auto" w:val="clear"/>
+          <w:shd w:fill="FFFF00" w:val="clear"/>
+        </w:rPr>
+      </w:pPr>
+    </w:p>
+    <w:p>
+      <w:pPr>
+        <w:spacing w:before="0" w:after="0" w:line="240"/>
+        <w:ind w:right="0" w:left="720" w:firstLine="0"/>
+        <w:jc w:val="left"/>
+        <w:rPr>
+          <w:rFonts w:ascii="Calibri" w:hAnsi="Calibri" w:cs="Calibri" w:eastAsia="Calibri"/>
+          <w:color w:val="auto"/>
+          <w:spacing w:val="0"/>
+          <w:position w:val="0"/>
+          <w:sz w:val="22"/>
+          <w:shd w:fill="FFFF00" w:val="clear"/>
+        </w:rPr>
+      </w:pPr>
+      <w:r>
+        <w:rPr>
+          <w:rFonts w:ascii="Calibri" w:hAnsi="Calibri" w:cs="Calibri" w:eastAsia="Calibri"/>
+          <w:color w:val="auto"/>
+          <w:spacing w:val="0"/>
+          <w:position w:val="0"/>
+          <w:sz w:val="22"/>
+          <w:shd w:fill="FFFF00" w:val="clear"/>
         </w:rPr>
         <w:t xml:space="preserve">Design the UI to guide students through the process of viewing and answering question papers.</w:t>
       </w:r>
@@ -4340,17 +4351,17 @@
           <w:spacing w:val="0"/>
           <w:position w:val="0"/>
           <w:sz w:val="22"/>
-          <w:shd w:fill="auto" w:val="clear"/>
-        </w:rPr>
-      </w:pPr>
-      <w:r>
-        <w:rPr>
-          <w:rFonts w:ascii="Calibri" w:hAnsi="Calibri" w:cs="Calibri" w:eastAsia="Calibri"/>
-          <w:color w:val="auto"/>
-          <w:spacing w:val="0"/>
-          <w:position w:val="0"/>
-          <w:sz w:val="22"/>
-          <w:shd w:fill="auto" w:val="clear"/>
+          <w:shd w:fill="FFFF00" w:val="clear"/>
+        </w:rPr>
+      </w:pPr>
+      <w:r>
+        <w:rPr>
+          <w:rFonts w:ascii="Calibri" w:hAnsi="Calibri" w:cs="Calibri" w:eastAsia="Calibri"/>
+          <w:color w:val="auto"/>
+          <w:spacing w:val="0"/>
+          <w:position w:val="0"/>
+          <w:sz w:val="22"/>
+          <w:shd w:fill="FFFF00" w:val="clear"/>
         </w:rPr>
         <w:t xml:space="preserve">Provide clear instructions and intuitive controls for selecting answers and submitting them.</w:t>
       </w:r>

</xml_diff>

<commit_message>
student can attempt the test but bug is that he can select multiple options at once and score module is pending
</commit_message>
<xml_diff>
--- a/MVC/Jinay Shah - QuestionPaper & AnswerManagement System/Question_Paper_and_Answer_Management_system.docx
+++ b/MVC/Jinay Shah - QuestionPaper & AnswerManagement System/Question_Paper_and_Answer_Management_system.docx
@@ -3103,18 +3103,18 @@
           <w:spacing w:val="0"/>
           <w:position w:val="0"/>
           <w:sz w:val="22"/>
-          <w:shd w:fill="auto" w:val="clear"/>
-        </w:rPr>
-      </w:pPr>
-      <w:r>
-        <w:rPr>
-          <w:rFonts w:ascii="Calibri" w:hAnsi="Calibri" w:cs="Calibri" w:eastAsia="Calibri"/>
-          <w:b/>
-          <w:color w:val="auto"/>
-          <w:spacing w:val="0"/>
-          <w:position w:val="0"/>
-          <w:sz w:val="22"/>
-          <w:shd w:fill="auto" w:val="clear"/>
+          <w:shd w:fill="FFFF00" w:val="clear"/>
+        </w:rPr>
+      </w:pPr>
+      <w:r>
+        <w:rPr>
+          <w:rFonts w:ascii="Calibri" w:hAnsi="Calibri" w:cs="Calibri" w:eastAsia="Calibri"/>
+          <w:b/>
+          <w:color w:val="auto"/>
+          <w:spacing w:val="0"/>
+          <w:position w:val="0"/>
+          <w:sz w:val="22"/>
+          <w:shd w:fill="FFFF00" w:val="clear"/>
         </w:rPr>
         <w:t xml:space="preserve">Answer Table:</w:t>
       </w:r>
@@ -3130,17 +3130,17 @@
           <w:spacing w:val="0"/>
           <w:position w:val="0"/>
           <w:sz w:val="22"/>
-          <w:shd w:fill="auto" w:val="clear"/>
-        </w:rPr>
-      </w:pPr>
-      <w:r>
-        <w:rPr>
-          <w:rFonts w:ascii="Calibri" w:hAnsi="Calibri" w:cs="Calibri" w:eastAsia="Calibri"/>
-          <w:color w:val="auto"/>
-          <w:spacing w:val="0"/>
-          <w:position w:val="0"/>
-          <w:sz w:val="22"/>
-          <w:shd w:fill="auto" w:val="clear"/>
+          <w:shd w:fill="FFFF00" w:val="clear"/>
+        </w:rPr>
+      </w:pPr>
+      <w:r>
+        <w:rPr>
+          <w:rFonts w:ascii="Calibri" w:hAnsi="Calibri" w:cs="Calibri" w:eastAsia="Calibri"/>
+          <w:color w:val="auto"/>
+          <w:spacing w:val="0"/>
+          <w:position w:val="0"/>
+          <w:sz w:val="22"/>
+          <w:shd w:fill="FFFF00" w:val="clear"/>
         </w:rPr>
         <w:t xml:space="preserve">Stores the answers submitted by students for each question paper.</w:t>
       </w:r>
@@ -3156,17 +3156,17 @@
           <w:spacing w:val="0"/>
           <w:position w:val="0"/>
           <w:sz w:val="22"/>
-          <w:shd w:fill="auto" w:val="clear"/>
-        </w:rPr>
-      </w:pPr>
-      <w:r>
-        <w:rPr>
-          <w:rFonts w:ascii="Calibri" w:hAnsi="Calibri" w:cs="Calibri" w:eastAsia="Calibri"/>
-          <w:color w:val="auto"/>
-          <w:spacing w:val="0"/>
-          <w:position w:val="0"/>
-          <w:sz w:val="22"/>
-          <w:shd w:fill="auto" w:val="clear"/>
+          <w:shd w:fill="FFFF00" w:val="clear"/>
+        </w:rPr>
+      </w:pPr>
+      <w:r>
+        <w:rPr>
+          <w:rFonts w:ascii="Calibri" w:hAnsi="Calibri" w:cs="Calibri" w:eastAsia="Calibri"/>
+          <w:color w:val="auto"/>
+          <w:spacing w:val="0"/>
+          <w:position w:val="0"/>
+          <w:sz w:val="22"/>
+          <w:shd w:fill="FFFF00" w:val="clear"/>
         </w:rPr>
         <w:t xml:space="preserve">Includes fields like user ID, question ID, answer text, submission timestamp, etc.</w:t>
       </w:r>
@@ -3655,18 +3655,18 @@
           <w:spacing w:val="0"/>
           <w:position w:val="0"/>
           <w:sz w:val="22"/>
-          <w:shd w:fill="auto" w:val="clear"/>
-        </w:rPr>
-      </w:pPr>
-      <w:r>
-        <w:rPr>
-          <w:rFonts w:ascii="Calibri" w:hAnsi="Calibri" w:cs="Calibri" w:eastAsia="Calibri"/>
-          <w:b/>
-          <w:color w:val="auto"/>
-          <w:spacing w:val="0"/>
-          <w:position w:val="0"/>
-          <w:sz w:val="22"/>
-          <w:shd w:fill="auto" w:val="clear"/>
+          <w:shd w:fill="FFFF00" w:val="clear"/>
+        </w:rPr>
+      </w:pPr>
+      <w:r>
+        <w:rPr>
+          <w:rFonts w:ascii="Calibri" w:hAnsi="Calibri" w:cs="Calibri" w:eastAsia="Calibri"/>
+          <w:b/>
+          <w:color w:val="auto"/>
+          <w:spacing w:val="0"/>
+          <w:position w:val="0"/>
+          <w:sz w:val="22"/>
+          <w:shd w:fill="FFFF00" w:val="clear"/>
         </w:rPr>
         <w:t xml:space="preserve">Database Enhancement:</w:t>
       </w:r>
@@ -3682,32 +3682,32 @@
           <w:spacing w:val="0"/>
           <w:position w:val="0"/>
           <w:sz w:val="22"/>
-          <w:shd w:fill="auto" w:val="clear"/>
-        </w:rPr>
-      </w:pPr>
-    </w:p>
-    <w:p>
-      <w:pPr>
-        <w:spacing w:before="0" w:after="0" w:line="240"/>
-        <w:ind w:right="0" w:left="720" w:firstLine="0"/>
-        <w:jc w:val="left"/>
-        <w:rPr>
-          <w:rFonts w:ascii="Calibri" w:hAnsi="Calibri" w:cs="Calibri" w:eastAsia="Calibri"/>
-          <w:color w:val="auto"/>
-          <w:spacing w:val="0"/>
-          <w:position w:val="0"/>
-          <w:sz w:val="22"/>
-          <w:shd w:fill="auto" w:val="clear"/>
-        </w:rPr>
-      </w:pPr>
-      <w:r>
-        <w:rPr>
-          <w:rFonts w:ascii="Calibri" w:hAnsi="Calibri" w:cs="Calibri" w:eastAsia="Calibri"/>
-          <w:color w:val="auto"/>
-          <w:spacing w:val="0"/>
-          <w:position w:val="0"/>
-          <w:sz w:val="22"/>
-          <w:shd w:fill="auto" w:val="clear"/>
+          <w:shd w:fill="FFFF00" w:val="clear"/>
+        </w:rPr>
+      </w:pPr>
+    </w:p>
+    <w:p>
+      <w:pPr>
+        <w:spacing w:before="0" w:after="0" w:line="240"/>
+        <w:ind w:right="0" w:left="720" w:firstLine="0"/>
+        <w:jc w:val="left"/>
+        <w:rPr>
+          <w:rFonts w:ascii="Calibri" w:hAnsi="Calibri" w:cs="Calibri" w:eastAsia="Calibri"/>
+          <w:color w:val="auto"/>
+          <w:spacing w:val="0"/>
+          <w:position w:val="0"/>
+          <w:sz w:val="22"/>
+          <w:shd w:fill="FFFF00" w:val="clear"/>
+        </w:rPr>
+      </w:pPr>
+      <w:r>
+        <w:rPr>
+          <w:rFonts w:ascii="Calibri" w:hAnsi="Calibri" w:cs="Calibri" w:eastAsia="Calibri"/>
+          <w:color w:val="auto"/>
+          <w:spacing w:val="0"/>
+          <w:position w:val="0"/>
+          <w:sz w:val="22"/>
+          <w:shd w:fill="FFFF00" w:val="clear"/>
         </w:rPr>
         <w:t xml:space="preserve">Add an Answer Table: This table will store the answers submitted by students for each question paper.</w:t>
       </w:r>
@@ -3723,17 +3723,17 @@
           <w:spacing w:val="0"/>
           <w:position w:val="0"/>
           <w:sz w:val="22"/>
-          <w:shd w:fill="auto" w:val="clear"/>
-        </w:rPr>
-      </w:pPr>
-      <w:r>
-        <w:rPr>
-          <w:rFonts w:ascii="Calibri" w:hAnsi="Calibri" w:cs="Calibri" w:eastAsia="Calibri"/>
-          <w:color w:val="auto"/>
-          <w:spacing w:val="0"/>
-          <w:position w:val="0"/>
-          <w:sz w:val="22"/>
-          <w:shd w:fill="auto" w:val="clear"/>
+          <w:shd w:fill="FFFF00" w:val="clear"/>
+        </w:rPr>
+      </w:pPr>
+      <w:r>
+        <w:rPr>
+          <w:rFonts w:ascii="Calibri" w:hAnsi="Calibri" w:cs="Calibri" w:eastAsia="Calibri"/>
+          <w:color w:val="auto"/>
+          <w:spacing w:val="0"/>
+          <w:position w:val="0"/>
+          <w:sz w:val="22"/>
+          <w:shd w:fill="FFFF00" w:val="clear"/>
         </w:rPr>
         <w:t xml:space="preserve">Fields may include user ID, question ID, answer text, submission timestamp, etc.</w:t>
       </w:r>
@@ -3765,18 +3765,18 @@
           <w:spacing w:val="0"/>
           <w:position w:val="0"/>
           <w:sz w:val="22"/>
-          <w:shd w:fill="auto" w:val="clear"/>
-        </w:rPr>
-      </w:pPr>
-      <w:r>
-        <w:rPr>
-          <w:rFonts w:ascii="Calibri" w:hAnsi="Calibri" w:cs="Calibri" w:eastAsia="Calibri"/>
-          <w:b/>
-          <w:color w:val="auto"/>
-          <w:spacing w:val="0"/>
-          <w:position w:val="0"/>
-          <w:sz w:val="22"/>
-          <w:shd w:fill="auto" w:val="clear"/>
+          <w:shd w:fill="FFFF00" w:val="clear"/>
+        </w:rPr>
+      </w:pPr>
+      <w:r>
+        <w:rPr>
+          <w:rFonts w:ascii="Calibri" w:hAnsi="Calibri" w:cs="Calibri" w:eastAsia="Calibri"/>
+          <w:b/>
+          <w:color w:val="auto"/>
+          <w:spacing w:val="0"/>
+          <w:position w:val="0"/>
+          <w:sz w:val="22"/>
+          <w:shd w:fill="FFFF00" w:val="clear"/>
         </w:rPr>
         <w:t xml:space="preserve">UI Implementation:</w:t>
       </w:r>
@@ -3792,32 +3792,32 @@
           <w:spacing w:val="0"/>
           <w:position w:val="0"/>
           <w:sz w:val="22"/>
-          <w:shd w:fill="auto" w:val="clear"/>
-        </w:rPr>
-      </w:pPr>
-    </w:p>
-    <w:p>
-      <w:pPr>
-        <w:spacing w:before="0" w:after="0" w:line="240"/>
-        <w:ind w:right="0" w:left="720" w:firstLine="0"/>
-        <w:jc w:val="left"/>
-        <w:rPr>
-          <w:rFonts w:ascii="Calibri" w:hAnsi="Calibri" w:cs="Calibri" w:eastAsia="Calibri"/>
-          <w:color w:val="auto"/>
-          <w:spacing w:val="0"/>
-          <w:position w:val="0"/>
-          <w:sz w:val="22"/>
-          <w:shd w:fill="auto" w:val="clear"/>
-        </w:rPr>
-      </w:pPr>
-      <w:r>
-        <w:rPr>
-          <w:rFonts w:ascii="Calibri" w:hAnsi="Calibri" w:cs="Calibri" w:eastAsia="Calibri"/>
-          <w:color w:val="auto"/>
-          <w:spacing w:val="0"/>
-          <w:position w:val="0"/>
-          <w:sz w:val="22"/>
-          <w:shd w:fill="auto" w:val="clear"/>
+          <w:shd w:fill="FFFF00" w:val="clear"/>
+        </w:rPr>
+      </w:pPr>
+    </w:p>
+    <w:p>
+      <w:pPr>
+        <w:spacing w:before="0" w:after="0" w:line="240"/>
+        <w:ind w:right="0" w:left="720" w:firstLine="0"/>
+        <w:jc w:val="left"/>
+        <w:rPr>
+          <w:rFonts w:ascii="Calibri" w:hAnsi="Calibri" w:cs="Calibri" w:eastAsia="Calibri"/>
+          <w:color w:val="auto"/>
+          <w:spacing w:val="0"/>
+          <w:position w:val="0"/>
+          <w:sz w:val="22"/>
+          <w:shd w:fill="FFFF00" w:val="clear"/>
+        </w:rPr>
+      </w:pPr>
+      <w:r>
+        <w:rPr>
+          <w:rFonts w:ascii="Calibri" w:hAnsi="Calibri" w:cs="Calibri" w:eastAsia="Calibri"/>
+          <w:color w:val="auto"/>
+          <w:spacing w:val="0"/>
+          <w:position w:val="0"/>
+          <w:sz w:val="22"/>
+          <w:shd w:fill="FFFF00" w:val="clear"/>
         </w:rPr>
         <w:t xml:space="preserve">Create a UI for students to view question papers and submit their answers.</w:t>
       </w:r>
@@ -3833,17 +3833,17 @@
           <w:spacing w:val="0"/>
           <w:position w:val="0"/>
           <w:sz w:val="22"/>
-          <w:shd w:fill="auto" w:val="clear"/>
-        </w:rPr>
-      </w:pPr>
-      <w:r>
-        <w:rPr>
-          <w:rFonts w:ascii="Calibri" w:hAnsi="Calibri" w:cs="Calibri" w:eastAsia="Calibri"/>
-          <w:color w:val="auto"/>
-          <w:spacing w:val="0"/>
-          <w:position w:val="0"/>
-          <w:sz w:val="22"/>
-          <w:shd w:fill="auto" w:val="clear"/>
+          <w:shd w:fill="FFFF00" w:val="clear"/>
+        </w:rPr>
+      </w:pPr>
+      <w:r>
+        <w:rPr>
+          <w:rFonts w:ascii="Calibri" w:hAnsi="Calibri" w:cs="Calibri" w:eastAsia="Calibri"/>
+          <w:color w:val="auto"/>
+          <w:spacing w:val="0"/>
+          <w:position w:val="0"/>
+          <w:sz w:val="22"/>
+          <w:shd w:fill="FFFF00" w:val="clear"/>
         </w:rPr>
         <w:t xml:space="preserve">When students view a question paper, they should see the questions along with options to select their answers.</w:t>
       </w:r>
@@ -3859,17 +3859,17 @@
           <w:spacing w:val="0"/>
           <w:position w:val="0"/>
           <w:sz w:val="22"/>
-          <w:shd w:fill="auto" w:val="clear"/>
-        </w:rPr>
-      </w:pPr>
-      <w:r>
-        <w:rPr>
-          <w:rFonts w:ascii="Calibri" w:hAnsi="Calibri" w:cs="Calibri" w:eastAsia="Calibri"/>
-          <w:color w:val="auto"/>
-          <w:spacing w:val="0"/>
-          <w:position w:val="0"/>
-          <w:sz w:val="22"/>
-          <w:shd w:fill="auto" w:val="clear"/>
+          <w:shd w:fill="FFFF00" w:val="clear"/>
+        </w:rPr>
+      </w:pPr>
+      <w:r>
+        <w:rPr>
+          <w:rFonts w:ascii="Calibri" w:hAnsi="Calibri" w:cs="Calibri" w:eastAsia="Calibri"/>
+          <w:color w:val="auto"/>
+          <w:spacing w:val="0"/>
+          <w:position w:val="0"/>
+          <w:sz w:val="22"/>
+          <w:shd w:fill="FFFF00" w:val="clear"/>
         </w:rPr>
         <w:t xml:space="preserve">Provide a form or interface for students to submit their answers.</w:t>
       </w:r>
@@ -3901,18 +3901,18 @@
           <w:spacing w:val="0"/>
           <w:position w:val="0"/>
           <w:sz w:val="22"/>
-          <w:shd w:fill="auto" w:val="clear"/>
-        </w:rPr>
-      </w:pPr>
-      <w:r>
-        <w:rPr>
-          <w:rFonts w:ascii="Calibri" w:hAnsi="Calibri" w:cs="Calibri" w:eastAsia="Calibri"/>
-          <w:b/>
-          <w:color w:val="auto"/>
-          <w:spacing w:val="0"/>
-          <w:position w:val="0"/>
-          <w:sz w:val="22"/>
-          <w:shd w:fill="auto" w:val="clear"/>
+          <w:shd w:fill="FFFF00" w:val="clear"/>
+        </w:rPr>
+      </w:pPr>
+      <w:r>
+        <w:rPr>
+          <w:rFonts w:ascii="Calibri" w:hAnsi="Calibri" w:cs="Calibri" w:eastAsia="Calibri"/>
+          <w:b/>
+          <w:color w:val="auto"/>
+          <w:spacing w:val="0"/>
+          <w:position w:val="0"/>
+          <w:sz w:val="22"/>
+          <w:shd w:fill="FFFF00" w:val="clear"/>
         </w:rPr>
         <w:t xml:space="preserve">Logic Implementation:</w:t>
       </w:r>
@@ -3928,32 +3928,32 @@
           <w:spacing w:val="0"/>
           <w:position w:val="0"/>
           <w:sz w:val="22"/>
-          <w:shd w:fill="auto" w:val="clear"/>
-        </w:rPr>
-      </w:pPr>
-    </w:p>
-    <w:p>
-      <w:pPr>
-        <w:spacing w:before="0" w:after="0" w:line="240"/>
-        <w:ind w:right="0" w:left="720" w:firstLine="0"/>
-        <w:jc w:val="left"/>
-        <w:rPr>
-          <w:rFonts w:ascii="Calibri" w:hAnsi="Calibri" w:cs="Calibri" w:eastAsia="Calibri"/>
-          <w:color w:val="auto"/>
-          <w:spacing w:val="0"/>
-          <w:position w:val="0"/>
-          <w:sz w:val="22"/>
-          <w:shd w:fill="auto" w:val="clear"/>
-        </w:rPr>
-      </w:pPr>
-      <w:r>
-        <w:rPr>
-          <w:rFonts w:ascii="Calibri" w:hAnsi="Calibri" w:cs="Calibri" w:eastAsia="Calibri"/>
-          <w:color w:val="auto"/>
-          <w:spacing w:val="0"/>
-          <w:position w:val="0"/>
-          <w:sz w:val="22"/>
-          <w:shd w:fill="auto" w:val="clear"/>
+          <w:shd w:fill="FFFF00" w:val="clear"/>
+        </w:rPr>
+      </w:pPr>
+    </w:p>
+    <w:p>
+      <w:pPr>
+        <w:spacing w:before="0" w:after="0" w:line="240"/>
+        <w:ind w:right="0" w:left="720" w:firstLine="0"/>
+        <w:jc w:val="left"/>
+        <w:rPr>
+          <w:rFonts w:ascii="Calibri" w:hAnsi="Calibri" w:cs="Calibri" w:eastAsia="Calibri"/>
+          <w:color w:val="auto"/>
+          <w:spacing w:val="0"/>
+          <w:position w:val="0"/>
+          <w:sz w:val="22"/>
+          <w:shd w:fill="FFFF00" w:val="clear"/>
+        </w:rPr>
+      </w:pPr>
+      <w:r>
+        <w:rPr>
+          <w:rFonts w:ascii="Calibri" w:hAnsi="Calibri" w:cs="Calibri" w:eastAsia="Calibri"/>
+          <w:color w:val="auto"/>
+          <w:spacing w:val="0"/>
+          <w:position w:val="0"/>
+          <w:sz w:val="22"/>
+          <w:shd w:fill="FFFF00" w:val="clear"/>
         </w:rPr>
         <w:t xml:space="preserve">When a student submits an answer:</w:t>
       </w:r>
@@ -3969,17 +3969,17 @@
           <w:spacing w:val="0"/>
           <w:position w:val="0"/>
           <w:sz w:val="22"/>
-          <w:shd w:fill="auto" w:val="clear"/>
-        </w:rPr>
-      </w:pPr>
-      <w:r>
-        <w:rPr>
-          <w:rFonts w:ascii="Calibri" w:hAnsi="Calibri" w:cs="Calibri" w:eastAsia="Calibri"/>
-          <w:color w:val="auto"/>
-          <w:spacing w:val="0"/>
-          <w:position w:val="0"/>
-          <w:sz w:val="22"/>
-          <w:shd w:fill="auto" w:val="clear"/>
+          <w:shd w:fill="FFFF00" w:val="clear"/>
+        </w:rPr>
+      </w:pPr>
+      <w:r>
+        <w:rPr>
+          <w:rFonts w:ascii="Calibri" w:hAnsi="Calibri" w:cs="Calibri" w:eastAsia="Calibri"/>
+          <w:color w:val="auto"/>
+          <w:spacing w:val="0"/>
+          <w:position w:val="0"/>
+          <w:sz w:val="22"/>
+          <w:shd w:fill="FFFF00" w:val="clear"/>
         </w:rPr>
         <w:t xml:space="preserve">Capture the user's ID, question ID, selected answer, and submission timestamp.</w:t>
       </w:r>
@@ -3995,17 +3995,17 @@
           <w:spacing w:val="0"/>
           <w:position w:val="0"/>
           <w:sz w:val="22"/>
-          <w:shd w:fill="auto" w:val="clear"/>
-        </w:rPr>
-      </w:pPr>
-      <w:r>
-        <w:rPr>
-          <w:rFonts w:ascii="Calibri" w:hAnsi="Calibri" w:cs="Calibri" w:eastAsia="Calibri"/>
-          <w:color w:val="auto"/>
-          <w:spacing w:val="0"/>
-          <w:position w:val="0"/>
-          <w:sz w:val="22"/>
-          <w:shd w:fill="auto" w:val="clear"/>
+          <w:shd w:fill="FFFF00" w:val="clear"/>
+        </w:rPr>
+      </w:pPr>
+      <w:r>
+        <w:rPr>
+          <w:rFonts w:ascii="Calibri" w:hAnsi="Calibri" w:cs="Calibri" w:eastAsia="Calibri"/>
+          <w:color w:val="auto"/>
+          <w:spacing w:val="0"/>
+          <w:position w:val="0"/>
+          <w:sz w:val="22"/>
+          <w:shd w:fill="FFFF00" w:val="clear"/>
         </w:rPr>
         <w:t xml:space="preserve">Save this information in the Answer Table.</w:t>
       </w:r>
@@ -4393,18 +4393,18 @@
           <w:spacing w:val="0"/>
           <w:position w:val="0"/>
           <w:sz w:val="22"/>
-          <w:shd w:fill="auto" w:val="clear"/>
-        </w:rPr>
-      </w:pPr>
-      <w:r>
-        <w:rPr>
-          <w:rFonts w:ascii="Calibri" w:hAnsi="Calibri" w:cs="Calibri" w:eastAsia="Calibri"/>
-          <w:b/>
-          <w:color w:val="auto"/>
-          <w:spacing w:val="0"/>
-          <w:position w:val="0"/>
-          <w:sz w:val="22"/>
-          <w:shd w:fill="auto" w:val="clear"/>
+          <w:shd w:fill="FFFF00" w:val="clear"/>
+        </w:rPr>
+      </w:pPr>
+      <w:r>
+        <w:rPr>
+          <w:rFonts w:ascii="Calibri" w:hAnsi="Calibri" w:cs="Calibri" w:eastAsia="Calibri"/>
+          <w:b/>
+          <w:color w:val="auto"/>
+          <w:spacing w:val="0"/>
+          <w:position w:val="0"/>
+          <w:sz w:val="22"/>
+          <w:shd w:fill="FFFF00" w:val="clear"/>
         </w:rPr>
         <w:t xml:space="preserve">Error Handling and Notifications:</w:t>
       </w:r>
@@ -4420,32 +4420,32 @@
           <w:spacing w:val="0"/>
           <w:position w:val="0"/>
           <w:sz w:val="22"/>
-          <w:shd w:fill="auto" w:val="clear"/>
-        </w:rPr>
-      </w:pPr>
-    </w:p>
-    <w:p>
-      <w:pPr>
-        <w:spacing w:before="0" w:after="0" w:line="240"/>
-        <w:ind w:right="0" w:left="720" w:firstLine="0"/>
-        <w:jc w:val="left"/>
-        <w:rPr>
-          <w:rFonts w:ascii="Calibri" w:hAnsi="Calibri" w:cs="Calibri" w:eastAsia="Calibri"/>
-          <w:color w:val="auto"/>
-          <w:spacing w:val="0"/>
-          <w:position w:val="0"/>
-          <w:sz w:val="22"/>
-          <w:shd w:fill="auto" w:val="clear"/>
-        </w:rPr>
-      </w:pPr>
-      <w:r>
-        <w:rPr>
-          <w:rFonts w:ascii="Calibri" w:hAnsi="Calibri" w:cs="Calibri" w:eastAsia="Calibri"/>
-          <w:color w:val="auto"/>
-          <w:spacing w:val="0"/>
-          <w:position w:val="0"/>
-          <w:sz w:val="22"/>
-          <w:shd w:fill="auto" w:val="clear"/>
+          <w:shd w:fill="FFFF00" w:val="clear"/>
+        </w:rPr>
+      </w:pPr>
+    </w:p>
+    <w:p>
+      <w:pPr>
+        <w:spacing w:before="0" w:after="0" w:line="240"/>
+        <w:ind w:right="0" w:left="720" w:firstLine="0"/>
+        <w:jc w:val="left"/>
+        <w:rPr>
+          <w:rFonts w:ascii="Calibri" w:hAnsi="Calibri" w:cs="Calibri" w:eastAsia="Calibri"/>
+          <w:color w:val="auto"/>
+          <w:spacing w:val="0"/>
+          <w:position w:val="0"/>
+          <w:sz w:val="22"/>
+          <w:shd w:fill="FFFF00" w:val="clear"/>
+        </w:rPr>
+      </w:pPr>
+      <w:r>
+        <w:rPr>
+          <w:rFonts w:ascii="Calibri" w:hAnsi="Calibri" w:cs="Calibri" w:eastAsia="Calibri"/>
+          <w:color w:val="auto"/>
+          <w:spacing w:val="0"/>
+          <w:position w:val="0"/>
+          <w:sz w:val="22"/>
+          <w:shd w:fill="FFFF00" w:val="clear"/>
         </w:rPr>
         <w:t xml:space="preserve">Implement error handling to notify students if there are any issues with submitting their answers.</w:t>
       </w:r>
@@ -4461,17 +4461,17 @@
           <w:spacing w:val="0"/>
           <w:position w:val="0"/>
           <w:sz w:val="22"/>
-          <w:shd w:fill="auto" w:val="clear"/>
-        </w:rPr>
-      </w:pPr>
-      <w:r>
-        <w:rPr>
-          <w:rFonts w:ascii="Calibri" w:hAnsi="Calibri" w:cs="Calibri" w:eastAsia="Calibri"/>
-          <w:color w:val="auto"/>
-          <w:spacing w:val="0"/>
-          <w:position w:val="0"/>
-          <w:sz w:val="22"/>
-          <w:shd w:fill="auto" w:val="clear"/>
+          <w:shd w:fill="FFFF00" w:val="clear"/>
+        </w:rPr>
+      </w:pPr>
+      <w:r>
+        <w:rPr>
+          <w:rFonts w:ascii="Calibri" w:hAnsi="Calibri" w:cs="Calibri" w:eastAsia="Calibri"/>
+          <w:color w:val="auto"/>
+          <w:spacing w:val="0"/>
+          <w:position w:val="0"/>
+          <w:sz w:val="22"/>
+          <w:shd w:fill="FFFF00" w:val="clear"/>
         </w:rPr>
         <w:t xml:space="preserve">Provide notifications to students upon successful submission of their answers.</w:t>
       </w:r>

</xml_diff>